<commit_message>
Requirement List 이유찬 파트 완료
</commit_message>
<xml_diff>
--- a/97153_Requirement List.docx
+++ b/97153_Requirement List.docx
@@ -602,15 +602,3464 @@
     </w:p>
     <w:p>
       <w:pPr>
-        <w:widowControl/>
-        <w:spacing w:after="0"/>
-        <w:jc w:val="left"/>
         <w:rPr>
           <w:rFonts w:asciiTheme="minorEastAsia" w:hAnsiTheme="minorEastAsia" w:cs="Malgun Gothic Semilight"/>
           <w:sz w:val="18"/>
           <w:szCs w:val="21"/>
         </w:rPr>
       </w:pPr>
+    </w:p>
+    <w:tbl>
+      <w:tblPr>
+        <w:tblStyle w:val="ab"/>
+        <w:tblW w:w="0" w:type="auto"/>
+        <w:tblInd w:w="108" w:type="dxa"/>
+        <w:tblLook w:val="04A0" w:firstRow="1" w:lastRow="0" w:firstColumn="1" w:lastColumn="0" w:noHBand="0" w:noVBand="1"/>
+      </w:tblPr>
+      <w:tblGrid>
+        <w:gridCol w:w="709"/>
+        <w:gridCol w:w="6237"/>
+        <w:gridCol w:w="2170"/>
+      </w:tblGrid>
+      <w:tr>
+        <w:tc>
+          <w:tcPr>
+            <w:tcW w:w="709" w:type="dxa"/>
+            <w:tcBorders>
+              <w:bottom w:val="double" w:sz="4" w:space="0" w:color="auto"/>
+            </w:tcBorders>
+            <w:vAlign w:val="center"/>
+          </w:tcPr>
+          <w:p>
+            <w:pPr>
+              <w:jc w:val="left"/>
+              <w:rPr>
+                <w:rFonts w:asciiTheme="minorEastAsia" w:hAnsiTheme="minorEastAsia" w:cs="Malgun Gothic Semilight"/>
+                <w:sz w:val="18"/>
+                <w:szCs w:val="21"/>
+              </w:rPr>
+            </w:pPr>
+            <w:r>
+              <w:rPr>
+                <w:rFonts w:asciiTheme="minorEastAsia" w:hAnsiTheme="minorEastAsia"/>
+                <w:b/>
+                <w:bCs/>
+                <w:color w:val="000000"/>
+                <w:kern w:val="0"/>
+                <w:szCs w:val="20"/>
+                <w14:ligatures w14:val="none"/>
+              </w:rPr>
+              <w:t>No.</w:t>
+            </w:r>
+          </w:p>
+        </w:tc>
+        <w:tc>
+          <w:tcPr>
+            <w:tcW w:w="6237" w:type="dxa"/>
+            <w:tcBorders>
+              <w:bottom w:val="double" w:sz="4" w:space="0" w:color="auto"/>
+            </w:tcBorders>
+            <w:vAlign w:val="center"/>
+          </w:tcPr>
+          <w:p>
+            <w:pPr>
+              <w:rPr>
+                <w:rFonts w:asciiTheme="minorEastAsia" w:hAnsiTheme="minorEastAsia" w:cs="Malgun Gothic Semilight"/>
+                <w:sz w:val="18"/>
+                <w:szCs w:val="21"/>
+              </w:rPr>
+            </w:pPr>
+            <w:r>
+              <w:rPr>
+                <w:rFonts w:asciiTheme="minorEastAsia" w:hAnsiTheme="minorEastAsia"/>
+                <w:b/>
+                <w:bCs/>
+                <w:color w:val="000000"/>
+                <w:kern w:val="0"/>
+                <w:szCs w:val="20"/>
+                <w14:ligatures w14:val="none"/>
+              </w:rPr>
+              <w:t>Requirement</w:t>
+            </w:r>
+          </w:p>
+        </w:tc>
+        <w:tc>
+          <w:tcPr>
+            <w:tcW w:w="2170" w:type="dxa"/>
+            <w:tcBorders>
+              <w:bottom w:val="double" w:sz="4" w:space="0" w:color="auto"/>
+            </w:tcBorders>
+            <w:vAlign w:val="center"/>
+          </w:tcPr>
+          <w:p>
+            <w:pPr>
+              <w:rPr>
+                <w:rFonts w:asciiTheme="minorEastAsia" w:hAnsiTheme="minorEastAsia" w:cs="Malgun Gothic Semilight"/>
+                <w:sz w:val="18"/>
+                <w:szCs w:val="21"/>
+              </w:rPr>
+            </w:pPr>
+            <w:r>
+              <w:rPr>
+                <w:rFonts w:asciiTheme="minorEastAsia" w:hAnsiTheme="minorEastAsia"/>
+                <w:b/>
+                <w:bCs/>
+                <w:color w:val="000000"/>
+                <w:kern w:val="0"/>
+                <w:szCs w:val="20"/>
+                <w14:ligatures w14:val="none"/>
+              </w:rPr>
+              <w:t>Use Case(s)</w:t>
+            </w:r>
+          </w:p>
+        </w:tc>
+      </w:tr>
+      <w:tr>
+        <w:tc>
+          <w:tcPr>
+            <w:tcW w:w="709" w:type="dxa"/>
+            <w:tcBorders>
+              <w:top w:val="double" w:sz="4" w:space="0" w:color="auto"/>
+            </w:tcBorders>
+          </w:tcPr>
+          <w:p>
+            <w:pPr>
+              <w:jc w:val="center"/>
+              <w:rPr>
+                <w:rFonts w:asciiTheme="minorEastAsia" w:hAnsiTheme="minorEastAsia" w:cs="Malgun Gothic Semilight"/>
+                <w:sz w:val="18"/>
+                <w:szCs w:val="21"/>
+              </w:rPr>
+            </w:pPr>
+            <w:r>
+              <w:rPr>
+                <w:rFonts w:asciiTheme="minorEastAsia" w:hAnsiTheme="minorEastAsia" w:cs="Malgun Gothic Semilight" w:hint="eastAsia"/>
+                <w:sz w:val="18"/>
+                <w:szCs w:val="21"/>
+              </w:rPr>
+              <w:t>1</w:t>
+            </w:r>
+          </w:p>
+        </w:tc>
+        <w:tc>
+          <w:tcPr>
+            <w:tcW w:w="6237" w:type="dxa"/>
+            <w:tcBorders>
+              <w:top w:val="double" w:sz="4" w:space="0" w:color="auto"/>
+            </w:tcBorders>
+          </w:tcPr>
+          <w:p>
+            <w:pPr>
+              <w:rPr>
+                <w:rFonts w:asciiTheme="minorEastAsia" w:hAnsiTheme="minorEastAsia" w:cs="Malgun Gothic Semilight"/>
+                <w:sz w:val="18"/>
+                <w:szCs w:val="21"/>
+              </w:rPr>
+            </w:pPr>
+          </w:p>
+        </w:tc>
+        <w:tc>
+          <w:tcPr>
+            <w:tcW w:w="2170" w:type="dxa"/>
+            <w:tcBorders>
+              <w:top w:val="double" w:sz="4" w:space="0" w:color="auto"/>
+            </w:tcBorders>
+          </w:tcPr>
+          <w:p>
+            <w:pPr>
+              <w:rPr>
+                <w:rFonts w:asciiTheme="minorEastAsia" w:hAnsiTheme="minorEastAsia" w:cs="Malgun Gothic Semilight"/>
+                <w:sz w:val="18"/>
+                <w:szCs w:val="21"/>
+              </w:rPr>
+            </w:pPr>
+          </w:p>
+        </w:tc>
+      </w:tr>
+      <w:tr>
+        <w:tc>
+          <w:tcPr>
+            <w:tcW w:w="709" w:type="dxa"/>
+          </w:tcPr>
+          <w:p>
+            <w:pPr>
+              <w:jc w:val="center"/>
+              <w:rPr>
+                <w:rFonts w:asciiTheme="minorEastAsia" w:hAnsiTheme="minorEastAsia" w:cs="Malgun Gothic Semilight"/>
+                <w:sz w:val="18"/>
+                <w:szCs w:val="21"/>
+              </w:rPr>
+            </w:pPr>
+            <w:r>
+              <w:rPr>
+                <w:rFonts w:asciiTheme="minorEastAsia" w:hAnsiTheme="minorEastAsia" w:cs="Malgun Gothic Semilight" w:hint="eastAsia"/>
+                <w:sz w:val="18"/>
+                <w:szCs w:val="21"/>
+              </w:rPr>
+              <w:t>2</w:t>
+            </w:r>
+          </w:p>
+        </w:tc>
+        <w:tc>
+          <w:tcPr>
+            <w:tcW w:w="6237" w:type="dxa"/>
+          </w:tcPr>
+          <w:p>
+            <w:pPr>
+              <w:rPr>
+                <w:rFonts w:asciiTheme="minorEastAsia" w:hAnsiTheme="minorEastAsia" w:cs="Malgun Gothic Semilight"/>
+                <w:sz w:val="18"/>
+                <w:szCs w:val="21"/>
+              </w:rPr>
+            </w:pPr>
+          </w:p>
+        </w:tc>
+        <w:tc>
+          <w:tcPr>
+            <w:tcW w:w="2170" w:type="dxa"/>
+          </w:tcPr>
+          <w:p>
+            <w:pPr>
+              <w:rPr>
+                <w:rFonts w:asciiTheme="minorEastAsia" w:hAnsiTheme="minorEastAsia" w:cs="Malgun Gothic Semilight"/>
+                <w:sz w:val="18"/>
+                <w:szCs w:val="21"/>
+              </w:rPr>
+            </w:pPr>
+          </w:p>
+        </w:tc>
+      </w:tr>
+      <w:tr>
+        <w:tc>
+          <w:tcPr>
+            <w:tcW w:w="709" w:type="dxa"/>
+          </w:tcPr>
+          <w:p>
+            <w:pPr>
+              <w:jc w:val="center"/>
+              <w:rPr>
+                <w:rFonts w:asciiTheme="minorEastAsia" w:hAnsiTheme="minorEastAsia" w:cs="Malgun Gothic Semilight"/>
+                <w:sz w:val="18"/>
+                <w:szCs w:val="21"/>
+              </w:rPr>
+            </w:pPr>
+            <w:r>
+              <w:rPr>
+                <w:rFonts w:asciiTheme="minorEastAsia" w:hAnsiTheme="minorEastAsia" w:cs="Malgun Gothic Semilight" w:hint="eastAsia"/>
+                <w:sz w:val="18"/>
+                <w:szCs w:val="21"/>
+              </w:rPr>
+              <w:t>3</w:t>
+            </w:r>
+          </w:p>
+        </w:tc>
+        <w:tc>
+          <w:tcPr>
+            <w:tcW w:w="6237" w:type="dxa"/>
+          </w:tcPr>
+          <w:p>
+            <w:pPr>
+              <w:rPr>
+                <w:rFonts w:asciiTheme="minorEastAsia" w:hAnsiTheme="minorEastAsia" w:cs="Malgun Gothic Semilight"/>
+                <w:sz w:val="18"/>
+                <w:szCs w:val="21"/>
+              </w:rPr>
+            </w:pPr>
+          </w:p>
+        </w:tc>
+        <w:tc>
+          <w:tcPr>
+            <w:tcW w:w="2170" w:type="dxa"/>
+          </w:tcPr>
+          <w:p>
+            <w:pPr>
+              <w:rPr>
+                <w:rFonts w:asciiTheme="minorEastAsia" w:hAnsiTheme="minorEastAsia" w:cs="Malgun Gothic Semilight"/>
+                <w:sz w:val="18"/>
+                <w:szCs w:val="21"/>
+              </w:rPr>
+            </w:pPr>
+          </w:p>
+        </w:tc>
+      </w:tr>
+      <w:tr>
+        <w:tc>
+          <w:tcPr>
+            <w:tcW w:w="709" w:type="dxa"/>
+            <w:tcBorders>
+              <w:bottom w:val="double" w:sz="4" w:space="0" w:color="auto"/>
+            </w:tcBorders>
+          </w:tcPr>
+          <w:p>
+            <w:pPr>
+              <w:jc w:val="center"/>
+              <w:rPr>
+                <w:rFonts w:asciiTheme="minorEastAsia" w:hAnsiTheme="minorEastAsia" w:cs="Malgun Gothic Semilight"/>
+                <w:sz w:val="18"/>
+                <w:szCs w:val="21"/>
+              </w:rPr>
+            </w:pPr>
+            <w:r>
+              <w:rPr>
+                <w:rFonts w:asciiTheme="minorEastAsia" w:hAnsiTheme="minorEastAsia" w:cs="Malgun Gothic Semilight" w:hint="eastAsia"/>
+                <w:sz w:val="18"/>
+                <w:szCs w:val="21"/>
+              </w:rPr>
+              <w:t>4</w:t>
+            </w:r>
+          </w:p>
+        </w:tc>
+        <w:tc>
+          <w:tcPr>
+            <w:tcW w:w="6237" w:type="dxa"/>
+            <w:tcBorders>
+              <w:bottom w:val="double" w:sz="4" w:space="0" w:color="auto"/>
+            </w:tcBorders>
+          </w:tcPr>
+          <w:p>
+            <w:pPr>
+              <w:rPr>
+                <w:rFonts w:asciiTheme="minorEastAsia" w:hAnsiTheme="minorEastAsia" w:cs="Malgun Gothic Semilight"/>
+                <w:sz w:val="18"/>
+                <w:szCs w:val="21"/>
+              </w:rPr>
+            </w:pPr>
+          </w:p>
+        </w:tc>
+        <w:tc>
+          <w:tcPr>
+            <w:tcW w:w="2170" w:type="dxa"/>
+            <w:tcBorders>
+              <w:bottom w:val="double" w:sz="4" w:space="0" w:color="auto"/>
+            </w:tcBorders>
+          </w:tcPr>
+          <w:p>
+            <w:pPr>
+              <w:rPr>
+                <w:rFonts w:asciiTheme="minorEastAsia" w:hAnsiTheme="minorEastAsia" w:cs="Malgun Gothic Semilight"/>
+                <w:sz w:val="18"/>
+                <w:szCs w:val="21"/>
+              </w:rPr>
+            </w:pPr>
+          </w:p>
+        </w:tc>
+      </w:tr>
+      <w:tr>
+        <w:tc>
+          <w:tcPr>
+            <w:tcW w:w="709" w:type="dxa"/>
+            <w:tcBorders>
+              <w:top w:val="double" w:sz="4" w:space="0" w:color="auto"/>
+            </w:tcBorders>
+            <w:vAlign w:val="center"/>
+          </w:tcPr>
+          <w:p>
+            <w:pPr>
+              <w:jc w:val="center"/>
+              <w:rPr>
+                <w:rFonts w:asciiTheme="minorEastAsia" w:hAnsiTheme="minorEastAsia" w:cs="Malgun Gothic Semilight"/>
+                <w:sz w:val="18"/>
+                <w:szCs w:val="21"/>
+              </w:rPr>
+            </w:pPr>
+            <w:r>
+              <w:rPr>
+                <w:rFonts w:asciiTheme="minorEastAsia" w:hAnsiTheme="minorEastAsia"/>
+                <w:color w:val="000000"/>
+                <w:kern w:val="0"/>
+                <w:sz w:val="18"/>
+                <w:szCs w:val="18"/>
+                <w14:ligatures w14:val="none"/>
+              </w:rPr>
+              <w:t>5-1</w:t>
+            </w:r>
+          </w:p>
+        </w:tc>
+        <w:tc>
+          <w:tcPr>
+            <w:tcW w:w="6237" w:type="dxa"/>
+            <w:tcBorders>
+              <w:top w:val="double" w:sz="4" w:space="0" w:color="auto"/>
+            </w:tcBorders>
+          </w:tcPr>
+          <w:p>
+            <w:pPr>
+              <w:rPr>
+                <w:rFonts w:asciiTheme="minorEastAsia" w:hAnsiTheme="minorEastAsia" w:cs="Malgun Gothic Semilight"/>
+                <w:sz w:val="18"/>
+                <w:szCs w:val="21"/>
+              </w:rPr>
+            </w:pPr>
+            <w:r>
+              <w:rPr>
+                <w:rFonts w:asciiTheme="minorEastAsia" w:hAnsiTheme="minorEastAsia"/>
+                <w:color w:val="000000"/>
+                <w:kern w:val="0"/>
+                <w:sz w:val="18"/>
+                <w:szCs w:val="18"/>
+                <w14:ligatures w14:val="none"/>
+              </w:rPr>
+              <w:t xml:space="preserve">관리자는 자전거 정보를 등록할 수 있다. 등록 시 입력 정보는 자전거 ID, 자전거 제품명, 유형(일반/전기), 소속 대여소, 상태(사용 가능/수리 중) 등이다. </w:t>
+            </w:r>
+          </w:p>
+        </w:tc>
+        <w:tc>
+          <w:tcPr>
+            <w:tcW w:w="2170" w:type="dxa"/>
+            <w:tcBorders>
+              <w:top w:val="double" w:sz="4" w:space="0" w:color="auto"/>
+            </w:tcBorders>
+          </w:tcPr>
+          <w:p>
+            <w:pPr>
+              <w:rPr>
+                <w:rFonts w:asciiTheme="minorEastAsia" w:hAnsiTheme="minorEastAsia" w:cs="Malgun Gothic Semilight"/>
+                <w:sz w:val="18"/>
+                <w:szCs w:val="21"/>
+              </w:rPr>
+            </w:pPr>
+            <w:r>
+              <w:rPr>
+                <w:rFonts w:asciiTheme="minorEastAsia" w:hAnsiTheme="minorEastAsia" w:hint="eastAsia"/>
+                <w:color w:val="000000"/>
+                <w:kern w:val="0"/>
+                <w:sz w:val="18"/>
+                <w:szCs w:val="18"/>
+                <w14:ligatures w14:val="none"/>
+              </w:rPr>
+              <w:t>자전거 등록</w:t>
+            </w:r>
+          </w:p>
+        </w:tc>
+      </w:tr>
+      <w:tr>
+        <w:tc>
+          <w:tcPr>
+            <w:tcW w:w="709" w:type="dxa"/>
+            <w:vAlign w:val="center"/>
+          </w:tcPr>
+          <w:p>
+            <w:pPr>
+              <w:jc w:val="center"/>
+              <w:rPr>
+                <w:rFonts w:asciiTheme="minorEastAsia" w:hAnsiTheme="minorEastAsia" w:cs="Malgun Gothic Semilight"/>
+                <w:sz w:val="18"/>
+                <w:szCs w:val="21"/>
+              </w:rPr>
+            </w:pPr>
+            <w:r>
+              <w:rPr>
+                <w:rFonts w:asciiTheme="minorEastAsia" w:hAnsiTheme="minorEastAsia"/>
+                <w:color w:val="000000"/>
+                <w:kern w:val="0"/>
+                <w:sz w:val="18"/>
+                <w:szCs w:val="18"/>
+                <w14:ligatures w14:val="none"/>
+              </w:rPr>
+              <w:t>5-2</w:t>
+            </w:r>
+          </w:p>
+        </w:tc>
+        <w:tc>
+          <w:tcPr>
+            <w:tcW w:w="6237" w:type="dxa"/>
+          </w:tcPr>
+          <w:p>
+            <w:pPr>
+              <w:rPr>
+                <w:rFonts w:asciiTheme="minorEastAsia" w:hAnsiTheme="minorEastAsia" w:cs="Malgun Gothic Semilight"/>
+                <w:sz w:val="18"/>
+                <w:szCs w:val="21"/>
+              </w:rPr>
+            </w:pPr>
+            <w:r>
+              <w:rPr>
+                <w:rFonts w:asciiTheme="minorEastAsia" w:hAnsiTheme="minorEastAsia" w:hint="eastAsia"/>
+                <w:color w:val="000000"/>
+                <w:kern w:val="0"/>
+                <w:sz w:val="18"/>
+                <w:szCs w:val="18"/>
+                <w14:ligatures w14:val="none"/>
+              </w:rPr>
+              <w:t>관리자는</w:t>
+            </w:r>
+            <w:r>
+              <w:rPr>
+                <w:rFonts w:asciiTheme="minorEastAsia" w:hAnsiTheme="minorEastAsia"/>
+                <w:color w:val="000000"/>
+                <w:kern w:val="0"/>
+                <w:sz w:val="18"/>
+                <w:szCs w:val="18"/>
+                <w14:ligatures w14:val="none"/>
+              </w:rPr>
+              <w:t xml:space="preserve"> </w:t>
+            </w:r>
+            <w:r>
+              <w:rPr>
+                <w:rFonts w:asciiTheme="minorEastAsia" w:hAnsiTheme="minorEastAsia" w:hint="eastAsia"/>
+                <w:color w:val="000000"/>
+                <w:kern w:val="0"/>
+                <w:sz w:val="18"/>
+                <w:szCs w:val="18"/>
+                <w14:ligatures w14:val="none"/>
+              </w:rPr>
+              <w:t>자전거</w:t>
+            </w:r>
+            <w:r>
+              <w:rPr>
+                <w:rFonts w:asciiTheme="minorEastAsia" w:hAnsiTheme="minorEastAsia"/>
+                <w:color w:val="000000"/>
+                <w:kern w:val="0"/>
+                <w:sz w:val="18"/>
+                <w:szCs w:val="18"/>
+                <w14:ligatures w14:val="none"/>
+              </w:rPr>
+              <w:t xml:space="preserve"> </w:t>
+            </w:r>
+            <w:r>
+              <w:rPr>
+                <w:rFonts w:asciiTheme="minorEastAsia" w:hAnsiTheme="minorEastAsia" w:hint="eastAsia"/>
+                <w:color w:val="000000"/>
+                <w:kern w:val="0"/>
+                <w:sz w:val="18"/>
+                <w:szCs w:val="18"/>
+                <w14:ligatures w14:val="none"/>
+              </w:rPr>
+              <w:t>정보를</w:t>
+            </w:r>
+            <w:r>
+              <w:rPr>
+                <w:rFonts w:asciiTheme="minorEastAsia" w:hAnsiTheme="minorEastAsia"/>
+                <w:color w:val="000000"/>
+                <w:kern w:val="0"/>
+                <w:sz w:val="18"/>
+                <w:szCs w:val="18"/>
+                <w14:ligatures w14:val="none"/>
+              </w:rPr>
+              <w:t xml:space="preserve"> </w:t>
+            </w:r>
+            <w:r>
+              <w:rPr>
+                <w:rFonts w:asciiTheme="minorEastAsia" w:hAnsiTheme="minorEastAsia" w:hint="eastAsia"/>
+                <w:color w:val="000000"/>
+                <w:kern w:val="0"/>
+                <w:sz w:val="18"/>
+                <w:szCs w:val="18"/>
+                <w14:ligatures w14:val="none"/>
+              </w:rPr>
+              <w:t>조회할</w:t>
+            </w:r>
+            <w:r>
+              <w:rPr>
+                <w:rFonts w:asciiTheme="minorEastAsia" w:hAnsiTheme="minorEastAsia"/>
+                <w:color w:val="000000"/>
+                <w:kern w:val="0"/>
+                <w:sz w:val="18"/>
+                <w:szCs w:val="18"/>
+                <w14:ligatures w14:val="none"/>
+              </w:rPr>
+              <w:t xml:space="preserve"> </w:t>
+            </w:r>
+            <w:r>
+              <w:rPr>
+                <w:rFonts w:asciiTheme="minorEastAsia" w:hAnsiTheme="minorEastAsia" w:hint="eastAsia"/>
+                <w:color w:val="000000"/>
+                <w:kern w:val="0"/>
+                <w:sz w:val="18"/>
+                <w:szCs w:val="18"/>
+                <w14:ligatures w14:val="none"/>
+              </w:rPr>
+              <w:t>수</w:t>
+            </w:r>
+            <w:r>
+              <w:rPr>
+                <w:rFonts w:asciiTheme="minorEastAsia" w:hAnsiTheme="minorEastAsia"/>
+                <w:color w:val="000000"/>
+                <w:kern w:val="0"/>
+                <w:sz w:val="18"/>
+                <w:szCs w:val="18"/>
+                <w14:ligatures w14:val="none"/>
+              </w:rPr>
+              <w:t xml:space="preserve"> </w:t>
+            </w:r>
+            <w:r>
+              <w:rPr>
+                <w:rFonts w:asciiTheme="minorEastAsia" w:hAnsiTheme="minorEastAsia" w:hint="eastAsia"/>
+                <w:color w:val="000000"/>
+                <w:kern w:val="0"/>
+                <w:sz w:val="18"/>
+                <w:szCs w:val="18"/>
+                <w14:ligatures w14:val="none"/>
+              </w:rPr>
+              <w:t>있다</w:t>
+            </w:r>
+            <w:r>
+              <w:rPr>
+                <w:rFonts w:asciiTheme="minorEastAsia" w:hAnsiTheme="minorEastAsia"/>
+                <w:color w:val="000000"/>
+                <w:kern w:val="0"/>
+                <w:sz w:val="18"/>
+                <w:szCs w:val="18"/>
+                <w14:ligatures w14:val="none"/>
+              </w:rPr>
+              <w:t xml:space="preserve">. </w:t>
+            </w:r>
+            <w:r>
+              <w:rPr>
+                <w:rFonts w:asciiTheme="minorEastAsia" w:hAnsiTheme="minorEastAsia" w:hint="eastAsia"/>
+                <w:color w:val="000000"/>
+                <w:kern w:val="0"/>
+                <w:sz w:val="18"/>
+                <w:szCs w:val="18"/>
+                <w14:ligatures w14:val="none"/>
+              </w:rPr>
+              <w:t>등록된</w:t>
+            </w:r>
+            <w:r>
+              <w:rPr>
+                <w:rFonts w:asciiTheme="minorEastAsia" w:hAnsiTheme="minorEastAsia"/>
+                <w:color w:val="000000"/>
+                <w:kern w:val="0"/>
+                <w:sz w:val="18"/>
+                <w:szCs w:val="18"/>
+                <w14:ligatures w14:val="none"/>
+              </w:rPr>
+              <w:t xml:space="preserve"> </w:t>
+            </w:r>
+            <w:r>
+              <w:rPr>
+                <w:rFonts w:asciiTheme="minorEastAsia" w:hAnsiTheme="minorEastAsia" w:hint="eastAsia"/>
+                <w:color w:val="000000"/>
+                <w:kern w:val="0"/>
+                <w:sz w:val="18"/>
+                <w:szCs w:val="18"/>
+                <w14:ligatures w14:val="none"/>
+              </w:rPr>
+              <w:t>자전거</w:t>
+            </w:r>
+            <w:r>
+              <w:rPr>
+                <w:rFonts w:asciiTheme="minorEastAsia" w:hAnsiTheme="minorEastAsia"/>
+                <w:color w:val="000000"/>
+                <w:kern w:val="0"/>
+                <w:sz w:val="18"/>
+                <w:szCs w:val="18"/>
+                <w14:ligatures w14:val="none"/>
+              </w:rPr>
+              <w:t xml:space="preserve"> </w:t>
+            </w:r>
+            <w:r>
+              <w:rPr>
+                <w:rFonts w:asciiTheme="minorEastAsia" w:hAnsiTheme="minorEastAsia" w:hint="eastAsia"/>
+                <w:color w:val="000000"/>
+                <w:kern w:val="0"/>
+                <w:sz w:val="18"/>
+                <w:szCs w:val="18"/>
+                <w14:ligatures w14:val="none"/>
+              </w:rPr>
+              <w:t>리스트를</w:t>
+            </w:r>
+            <w:r>
+              <w:rPr>
+                <w:rFonts w:asciiTheme="minorEastAsia" w:hAnsiTheme="minorEastAsia"/>
+                <w:color w:val="000000"/>
+                <w:kern w:val="0"/>
+                <w:sz w:val="18"/>
+                <w:szCs w:val="18"/>
+                <w14:ligatures w14:val="none"/>
+              </w:rPr>
+              <w:t xml:space="preserve"> </w:t>
+            </w:r>
+            <w:r>
+              <w:rPr>
+                <w:rFonts w:asciiTheme="minorEastAsia" w:hAnsiTheme="minorEastAsia" w:hint="eastAsia"/>
+                <w:color w:val="000000"/>
+                <w:kern w:val="0"/>
+                <w:sz w:val="18"/>
+                <w:szCs w:val="18"/>
+                <w14:ligatures w14:val="none"/>
+              </w:rPr>
+              <w:t>조회할</w:t>
+            </w:r>
+            <w:r>
+              <w:rPr>
+                <w:rFonts w:asciiTheme="minorEastAsia" w:hAnsiTheme="minorEastAsia"/>
+                <w:color w:val="000000"/>
+                <w:kern w:val="0"/>
+                <w:sz w:val="18"/>
+                <w:szCs w:val="18"/>
+                <w14:ligatures w14:val="none"/>
+              </w:rPr>
+              <w:t xml:space="preserve"> </w:t>
+            </w:r>
+            <w:r>
+              <w:rPr>
+                <w:rFonts w:asciiTheme="minorEastAsia" w:hAnsiTheme="minorEastAsia" w:hint="eastAsia"/>
+                <w:color w:val="000000"/>
+                <w:kern w:val="0"/>
+                <w:sz w:val="18"/>
+                <w:szCs w:val="18"/>
+                <w14:ligatures w14:val="none"/>
+              </w:rPr>
+              <w:t>수</w:t>
+            </w:r>
+            <w:r>
+              <w:rPr>
+                <w:rFonts w:asciiTheme="minorEastAsia" w:hAnsiTheme="minorEastAsia"/>
+                <w:color w:val="000000"/>
+                <w:kern w:val="0"/>
+                <w:sz w:val="18"/>
+                <w:szCs w:val="18"/>
+                <w14:ligatures w14:val="none"/>
+              </w:rPr>
+              <w:t xml:space="preserve"> </w:t>
+            </w:r>
+            <w:r>
+              <w:rPr>
+                <w:rFonts w:asciiTheme="minorEastAsia" w:hAnsiTheme="minorEastAsia" w:hint="eastAsia"/>
+                <w:color w:val="000000"/>
+                <w:kern w:val="0"/>
+                <w:sz w:val="18"/>
+                <w:szCs w:val="18"/>
+                <w14:ligatures w14:val="none"/>
+              </w:rPr>
+              <w:t>있다.</w:t>
+            </w:r>
+          </w:p>
+        </w:tc>
+        <w:tc>
+          <w:tcPr>
+            <w:tcW w:w="2170" w:type="dxa"/>
+          </w:tcPr>
+          <w:p>
+            <w:pPr>
+              <w:rPr>
+                <w:rFonts w:asciiTheme="minorEastAsia" w:hAnsiTheme="minorEastAsia" w:cs="Malgun Gothic Semilight"/>
+                <w:sz w:val="18"/>
+                <w:szCs w:val="21"/>
+              </w:rPr>
+            </w:pPr>
+            <w:r>
+              <w:rPr>
+                <w:rFonts w:asciiTheme="minorEastAsia" w:hAnsiTheme="minorEastAsia" w:hint="eastAsia"/>
+                <w:color w:val="000000"/>
+                <w:kern w:val="0"/>
+                <w:sz w:val="18"/>
+                <w:szCs w:val="18"/>
+                <w14:ligatures w14:val="none"/>
+              </w:rPr>
+              <w:t>등록된 자전거</w:t>
+            </w:r>
+            <w:r>
+              <w:rPr>
+                <w:rFonts w:asciiTheme="minorEastAsia" w:hAnsiTheme="minorEastAsia"/>
+                <w:color w:val="000000"/>
+                <w:kern w:val="0"/>
+                <w:sz w:val="18"/>
+                <w:szCs w:val="18"/>
+                <w14:ligatures w14:val="none"/>
+              </w:rPr>
+              <w:t xml:space="preserve"> </w:t>
+            </w:r>
+            <w:r>
+              <w:rPr>
+                <w:rFonts w:asciiTheme="minorEastAsia" w:hAnsiTheme="minorEastAsia" w:hint="eastAsia"/>
+                <w:color w:val="000000"/>
+                <w:kern w:val="0"/>
+                <w:sz w:val="18"/>
+                <w:szCs w:val="18"/>
+                <w14:ligatures w14:val="none"/>
+              </w:rPr>
+              <w:t>조회</w:t>
+            </w:r>
+          </w:p>
+        </w:tc>
+      </w:tr>
+      <w:tr>
+        <w:tc>
+          <w:tcPr>
+            <w:tcW w:w="709" w:type="dxa"/>
+            <w:vAlign w:val="center"/>
+          </w:tcPr>
+          <w:p>
+            <w:pPr>
+              <w:jc w:val="center"/>
+              <w:rPr>
+                <w:rFonts w:asciiTheme="minorEastAsia" w:hAnsiTheme="minorEastAsia" w:cs="Malgun Gothic Semilight"/>
+                <w:sz w:val="18"/>
+                <w:szCs w:val="21"/>
+              </w:rPr>
+            </w:pPr>
+            <w:r>
+              <w:rPr>
+                <w:rFonts w:asciiTheme="minorEastAsia" w:hAnsiTheme="minorEastAsia"/>
+                <w:color w:val="000000"/>
+                <w:kern w:val="0"/>
+                <w:sz w:val="18"/>
+                <w:szCs w:val="18"/>
+                <w14:ligatures w14:val="none"/>
+              </w:rPr>
+              <w:t>5-3</w:t>
+            </w:r>
+          </w:p>
+        </w:tc>
+        <w:tc>
+          <w:tcPr>
+            <w:tcW w:w="6237" w:type="dxa"/>
+          </w:tcPr>
+          <w:p>
+            <w:pPr>
+              <w:rPr>
+                <w:rFonts w:asciiTheme="minorEastAsia" w:hAnsiTheme="minorEastAsia" w:cs="Malgun Gothic Semilight"/>
+                <w:sz w:val="18"/>
+                <w:szCs w:val="21"/>
+              </w:rPr>
+            </w:pPr>
+            <w:r>
+              <w:rPr>
+                <w:rFonts w:asciiTheme="minorEastAsia" w:hAnsiTheme="minorEastAsia" w:hint="eastAsia"/>
+                <w:color w:val="000000"/>
+                <w:kern w:val="0"/>
+                <w:sz w:val="18"/>
+                <w:szCs w:val="18"/>
+                <w14:ligatures w14:val="none"/>
+              </w:rPr>
+              <w:t>등록된 자전거 리스트를 조회하고</w:t>
+            </w:r>
+            <w:r>
+              <w:rPr>
+                <w:rFonts w:asciiTheme="minorEastAsia" w:hAnsiTheme="minorEastAsia"/>
+                <w:color w:val="000000"/>
+                <w:kern w:val="0"/>
+                <w:sz w:val="18"/>
+                <w:szCs w:val="18"/>
+                <w14:ligatures w14:val="none"/>
+              </w:rPr>
+              <w:t xml:space="preserve"> </w:t>
+            </w:r>
+            <w:r>
+              <w:rPr>
+                <w:rFonts w:asciiTheme="minorEastAsia" w:hAnsiTheme="minorEastAsia" w:hint="eastAsia"/>
+                <w:color w:val="000000"/>
+                <w:kern w:val="0"/>
+                <w:sz w:val="18"/>
+                <w:szCs w:val="18"/>
+                <w14:ligatures w14:val="none"/>
+              </w:rPr>
+              <w:t>원하는</w:t>
+            </w:r>
+            <w:r>
+              <w:rPr>
+                <w:rFonts w:asciiTheme="minorEastAsia" w:hAnsiTheme="minorEastAsia"/>
+                <w:color w:val="000000"/>
+                <w:kern w:val="0"/>
+                <w:sz w:val="18"/>
+                <w:szCs w:val="18"/>
+                <w14:ligatures w14:val="none"/>
+              </w:rPr>
+              <w:t xml:space="preserve"> </w:t>
+            </w:r>
+            <w:r>
+              <w:rPr>
+                <w:rFonts w:asciiTheme="minorEastAsia" w:hAnsiTheme="minorEastAsia" w:hint="eastAsia"/>
+                <w:color w:val="000000"/>
+                <w:kern w:val="0"/>
+                <w:sz w:val="18"/>
+                <w:szCs w:val="18"/>
+                <w14:ligatures w14:val="none"/>
+              </w:rPr>
+              <w:t>자전거</w:t>
+            </w:r>
+            <w:r>
+              <w:rPr>
+                <w:rFonts w:asciiTheme="minorEastAsia" w:hAnsiTheme="minorEastAsia"/>
+                <w:color w:val="000000"/>
+                <w:kern w:val="0"/>
+                <w:sz w:val="18"/>
+                <w:szCs w:val="18"/>
+                <w14:ligatures w14:val="none"/>
+              </w:rPr>
+              <w:t xml:space="preserve"> </w:t>
+            </w:r>
+            <w:r>
+              <w:rPr>
+                <w:rFonts w:asciiTheme="minorEastAsia" w:hAnsiTheme="minorEastAsia" w:hint="eastAsia"/>
+                <w:color w:val="000000"/>
+                <w:kern w:val="0"/>
+                <w:sz w:val="18"/>
+                <w:szCs w:val="18"/>
+                <w14:ligatures w14:val="none"/>
+              </w:rPr>
+              <w:t>항목을</w:t>
+            </w:r>
+            <w:r>
+              <w:rPr>
+                <w:rFonts w:asciiTheme="minorEastAsia" w:hAnsiTheme="minorEastAsia"/>
+                <w:color w:val="000000"/>
+                <w:kern w:val="0"/>
+                <w:sz w:val="18"/>
+                <w:szCs w:val="18"/>
+                <w14:ligatures w14:val="none"/>
+              </w:rPr>
+              <w:t xml:space="preserve"> </w:t>
+            </w:r>
+            <w:r>
+              <w:rPr>
+                <w:rFonts w:asciiTheme="minorEastAsia" w:hAnsiTheme="minorEastAsia" w:hint="eastAsia"/>
+                <w:color w:val="000000"/>
+                <w:kern w:val="0"/>
+                <w:sz w:val="18"/>
+                <w:szCs w:val="18"/>
+                <w14:ligatures w14:val="none"/>
+              </w:rPr>
+              <w:t>선택해서</w:t>
+            </w:r>
+            <w:r>
+              <w:rPr>
+                <w:rFonts w:asciiTheme="minorEastAsia" w:hAnsiTheme="minorEastAsia"/>
+                <w:color w:val="000000"/>
+                <w:kern w:val="0"/>
+                <w:sz w:val="18"/>
+                <w:szCs w:val="18"/>
+                <w14:ligatures w14:val="none"/>
+              </w:rPr>
+              <w:t xml:space="preserve"> </w:t>
+            </w:r>
+            <w:r>
+              <w:rPr>
+                <w:rFonts w:asciiTheme="minorEastAsia" w:hAnsiTheme="minorEastAsia" w:hint="eastAsia"/>
+                <w:color w:val="000000"/>
+                <w:kern w:val="0"/>
+                <w:sz w:val="18"/>
+                <w:szCs w:val="18"/>
+                <w14:ligatures w14:val="none"/>
+              </w:rPr>
+              <w:t>상세내용(자전거</w:t>
+            </w:r>
+            <w:r>
+              <w:rPr>
+                <w:rFonts w:asciiTheme="minorEastAsia" w:hAnsiTheme="minorEastAsia"/>
+                <w:color w:val="000000"/>
+                <w:kern w:val="0"/>
+                <w:sz w:val="18"/>
+                <w:szCs w:val="18"/>
+                <w14:ligatures w14:val="none"/>
+              </w:rPr>
+              <w:t xml:space="preserve"> ID, </w:t>
+            </w:r>
+            <w:r>
+              <w:rPr>
+                <w:rFonts w:asciiTheme="minorEastAsia" w:hAnsiTheme="minorEastAsia" w:hint="eastAsia"/>
+                <w:color w:val="000000"/>
+                <w:kern w:val="0"/>
+                <w:sz w:val="18"/>
+                <w:szCs w:val="18"/>
+                <w14:ligatures w14:val="none"/>
+              </w:rPr>
+              <w:t>자전거</w:t>
+            </w:r>
+            <w:r>
+              <w:rPr>
+                <w:rFonts w:asciiTheme="minorEastAsia" w:hAnsiTheme="minorEastAsia"/>
+                <w:color w:val="000000"/>
+                <w:kern w:val="0"/>
+                <w:sz w:val="18"/>
+                <w:szCs w:val="18"/>
+                <w14:ligatures w14:val="none"/>
+              </w:rPr>
+              <w:t xml:space="preserve"> </w:t>
+            </w:r>
+            <w:r>
+              <w:rPr>
+                <w:rFonts w:asciiTheme="minorEastAsia" w:hAnsiTheme="minorEastAsia" w:hint="eastAsia"/>
+                <w:color w:val="000000"/>
+                <w:kern w:val="0"/>
+                <w:sz w:val="18"/>
+                <w:szCs w:val="18"/>
+                <w14:ligatures w14:val="none"/>
+              </w:rPr>
+              <w:t>제품명</w:t>
+            </w:r>
+            <w:r>
+              <w:rPr>
+                <w:rFonts w:asciiTheme="minorEastAsia" w:hAnsiTheme="minorEastAsia"/>
+                <w:color w:val="000000"/>
+                <w:kern w:val="0"/>
+                <w:sz w:val="18"/>
+                <w:szCs w:val="18"/>
+                <w14:ligatures w14:val="none"/>
+              </w:rPr>
+              <w:t xml:space="preserve">, </w:t>
+            </w:r>
+            <w:r>
+              <w:rPr>
+                <w:rFonts w:asciiTheme="minorEastAsia" w:hAnsiTheme="minorEastAsia" w:hint="eastAsia"/>
+                <w:color w:val="000000"/>
+                <w:kern w:val="0"/>
+                <w:sz w:val="18"/>
+                <w:szCs w:val="18"/>
+                <w14:ligatures w14:val="none"/>
+              </w:rPr>
+              <w:t>유형</w:t>
+            </w:r>
+            <w:r>
+              <w:rPr>
+                <w:rFonts w:asciiTheme="minorEastAsia" w:hAnsiTheme="minorEastAsia"/>
+                <w:color w:val="000000"/>
+                <w:kern w:val="0"/>
+                <w:sz w:val="18"/>
+                <w:szCs w:val="18"/>
+                <w14:ligatures w14:val="none"/>
+              </w:rPr>
+              <w:t>(</w:t>
+            </w:r>
+            <w:r>
+              <w:rPr>
+                <w:rFonts w:asciiTheme="minorEastAsia" w:hAnsiTheme="minorEastAsia" w:hint="eastAsia"/>
+                <w:color w:val="000000"/>
+                <w:kern w:val="0"/>
+                <w:sz w:val="18"/>
+                <w:szCs w:val="18"/>
+                <w14:ligatures w14:val="none"/>
+              </w:rPr>
+              <w:t>일반</w:t>
+            </w:r>
+            <w:r>
+              <w:rPr>
+                <w:rFonts w:asciiTheme="minorEastAsia" w:hAnsiTheme="minorEastAsia"/>
+                <w:color w:val="000000"/>
+                <w:kern w:val="0"/>
+                <w:sz w:val="18"/>
+                <w:szCs w:val="18"/>
+                <w14:ligatures w14:val="none"/>
+              </w:rPr>
+              <w:t>/</w:t>
+            </w:r>
+            <w:r>
+              <w:rPr>
+                <w:rFonts w:asciiTheme="minorEastAsia" w:hAnsiTheme="minorEastAsia" w:hint="eastAsia"/>
+                <w:color w:val="000000"/>
+                <w:kern w:val="0"/>
+                <w:sz w:val="18"/>
+                <w:szCs w:val="18"/>
+                <w14:ligatures w14:val="none"/>
+              </w:rPr>
+              <w:t>전기</w:t>
+            </w:r>
+            <w:r>
+              <w:rPr>
+                <w:rFonts w:asciiTheme="minorEastAsia" w:hAnsiTheme="minorEastAsia"/>
+                <w:color w:val="000000"/>
+                <w:kern w:val="0"/>
+                <w:sz w:val="18"/>
+                <w:szCs w:val="18"/>
+                <w14:ligatures w14:val="none"/>
+              </w:rPr>
+              <w:t xml:space="preserve">), </w:t>
+            </w:r>
+            <w:r>
+              <w:rPr>
+                <w:rFonts w:asciiTheme="minorEastAsia" w:hAnsiTheme="minorEastAsia" w:hint="eastAsia"/>
+                <w:color w:val="000000"/>
+                <w:kern w:val="0"/>
+                <w:sz w:val="18"/>
+                <w:szCs w:val="18"/>
+                <w14:ligatures w14:val="none"/>
+              </w:rPr>
+              <w:t>소속</w:t>
+            </w:r>
+            <w:r>
+              <w:rPr>
+                <w:rFonts w:asciiTheme="minorEastAsia" w:hAnsiTheme="minorEastAsia"/>
+                <w:color w:val="000000"/>
+                <w:kern w:val="0"/>
+                <w:sz w:val="18"/>
+                <w:szCs w:val="18"/>
+                <w14:ligatures w14:val="none"/>
+              </w:rPr>
+              <w:t xml:space="preserve"> </w:t>
+            </w:r>
+            <w:r>
+              <w:rPr>
+                <w:rFonts w:asciiTheme="minorEastAsia" w:hAnsiTheme="minorEastAsia" w:hint="eastAsia"/>
+                <w:color w:val="000000"/>
+                <w:kern w:val="0"/>
+                <w:sz w:val="18"/>
+                <w:szCs w:val="18"/>
+                <w14:ligatures w14:val="none"/>
+              </w:rPr>
+              <w:t>대여소</w:t>
+            </w:r>
+            <w:r>
+              <w:rPr>
+                <w:rFonts w:asciiTheme="minorEastAsia" w:hAnsiTheme="minorEastAsia"/>
+                <w:color w:val="000000"/>
+                <w:kern w:val="0"/>
+                <w:sz w:val="18"/>
+                <w:szCs w:val="18"/>
+                <w14:ligatures w14:val="none"/>
+              </w:rPr>
+              <w:t xml:space="preserve">, </w:t>
+            </w:r>
+            <w:r>
+              <w:rPr>
+                <w:rFonts w:asciiTheme="minorEastAsia" w:hAnsiTheme="minorEastAsia" w:hint="eastAsia"/>
+                <w:color w:val="000000"/>
+                <w:kern w:val="0"/>
+                <w:sz w:val="18"/>
+                <w:szCs w:val="18"/>
+                <w14:ligatures w14:val="none"/>
+              </w:rPr>
+              <w:t>상태</w:t>
+            </w:r>
+            <w:r>
+              <w:rPr>
+                <w:rFonts w:asciiTheme="minorEastAsia" w:hAnsiTheme="minorEastAsia"/>
+                <w:color w:val="000000"/>
+                <w:kern w:val="0"/>
+                <w:sz w:val="18"/>
+                <w:szCs w:val="18"/>
+                <w14:ligatures w14:val="none"/>
+              </w:rPr>
+              <w:t>(</w:t>
+            </w:r>
+            <w:r>
+              <w:rPr>
+                <w:rFonts w:asciiTheme="minorEastAsia" w:hAnsiTheme="minorEastAsia" w:hint="eastAsia"/>
+                <w:color w:val="000000"/>
+                <w:kern w:val="0"/>
+                <w:sz w:val="18"/>
+                <w:szCs w:val="18"/>
+                <w14:ligatures w14:val="none"/>
+              </w:rPr>
+              <w:t>사용</w:t>
+            </w:r>
+            <w:r>
+              <w:rPr>
+                <w:rFonts w:asciiTheme="minorEastAsia" w:hAnsiTheme="minorEastAsia"/>
+                <w:color w:val="000000"/>
+                <w:kern w:val="0"/>
+                <w:sz w:val="18"/>
+                <w:szCs w:val="18"/>
+                <w14:ligatures w14:val="none"/>
+              </w:rPr>
+              <w:t xml:space="preserve"> </w:t>
+            </w:r>
+            <w:r>
+              <w:rPr>
+                <w:rFonts w:asciiTheme="minorEastAsia" w:hAnsiTheme="minorEastAsia" w:hint="eastAsia"/>
+                <w:color w:val="000000"/>
+                <w:kern w:val="0"/>
+                <w:sz w:val="18"/>
+                <w:szCs w:val="18"/>
+                <w14:ligatures w14:val="none"/>
+              </w:rPr>
+              <w:t>가능</w:t>
+            </w:r>
+            <w:r>
+              <w:rPr>
+                <w:rFonts w:asciiTheme="minorEastAsia" w:hAnsiTheme="minorEastAsia"/>
+                <w:color w:val="000000"/>
+                <w:kern w:val="0"/>
+                <w:sz w:val="18"/>
+                <w:szCs w:val="18"/>
+                <w14:ligatures w14:val="none"/>
+              </w:rPr>
+              <w:t>/</w:t>
+            </w:r>
+            <w:r>
+              <w:rPr>
+                <w:rFonts w:asciiTheme="minorEastAsia" w:hAnsiTheme="minorEastAsia" w:hint="eastAsia"/>
+                <w:color w:val="000000"/>
+                <w:kern w:val="0"/>
+                <w:sz w:val="18"/>
+                <w:szCs w:val="18"/>
+                <w14:ligatures w14:val="none"/>
+              </w:rPr>
+              <w:t>수리</w:t>
+            </w:r>
+            <w:r>
+              <w:rPr>
+                <w:rFonts w:asciiTheme="minorEastAsia" w:hAnsiTheme="minorEastAsia"/>
+                <w:color w:val="000000"/>
+                <w:kern w:val="0"/>
+                <w:sz w:val="18"/>
+                <w:szCs w:val="18"/>
+                <w14:ligatures w14:val="none"/>
+              </w:rPr>
+              <w:t xml:space="preserve"> </w:t>
+            </w:r>
+            <w:r>
+              <w:rPr>
+                <w:rFonts w:asciiTheme="minorEastAsia" w:hAnsiTheme="minorEastAsia" w:hint="eastAsia"/>
+                <w:color w:val="000000"/>
+                <w:kern w:val="0"/>
+                <w:sz w:val="18"/>
+                <w:szCs w:val="18"/>
+                <w14:ligatures w14:val="none"/>
+              </w:rPr>
+              <w:t>중</w:t>
+            </w:r>
+            <w:r>
+              <w:rPr>
+                <w:rFonts w:asciiTheme="minorEastAsia" w:hAnsiTheme="minorEastAsia"/>
+                <w:color w:val="000000"/>
+                <w:kern w:val="0"/>
+                <w:sz w:val="18"/>
+                <w:szCs w:val="18"/>
+                <w14:ligatures w14:val="none"/>
+              </w:rPr>
+              <w:t xml:space="preserve">) </w:t>
+            </w:r>
+            <w:r>
+              <w:rPr>
+                <w:rFonts w:asciiTheme="minorEastAsia" w:hAnsiTheme="minorEastAsia" w:hint="eastAsia"/>
+                <w:color w:val="000000"/>
+                <w:kern w:val="0"/>
+                <w:sz w:val="18"/>
+                <w:szCs w:val="18"/>
+                <w14:ligatures w14:val="none"/>
+              </w:rPr>
+              <w:t>등)을</w:t>
+            </w:r>
+            <w:r>
+              <w:rPr>
+                <w:rFonts w:asciiTheme="minorEastAsia" w:hAnsiTheme="minorEastAsia"/>
+                <w:color w:val="000000"/>
+                <w:kern w:val="0"/>
+                <w:sz w:val="18"/>
+                <w:szCs w:val="18"/>
+                <w14:ligatures w14:val="none"/>
+              </w:rPr>
+              <w:t xml:space="preserve"> </w:t>
+            </w:r>
+            <w:r>
+              <w:rPr>
+                <w:rFonts w:asciiTheme="minorEastAsia" w:hAnsiTheme="minorEastAsia" w:hint="eastAsia"/>
+                <w:color w:val="000000"/>
+                <w:kern w:val="0"/>
+                <w:sz w:val="18"/>
+                <w:szCs w:val="18"/>
+                <w14:ligatures w14:val="none"/>
+              </w:rPr>
+              <w:t>볼</w:t>
+            </w:r>
+            <w:r>
+              <w:rPr>
+                <w:rFonts w:asciiTheme="minorEastAsia" w:hAnsiTheme="minorEastAsia"/>
+                <w:color w:val="000000"/>
+                <w:kern w:val="0"/>
+                <w:sz w:val="18"/>
+                <w:szCs w:val="18"/>
+                <w14:ligatures w14:val="none"/>
+              </w:rPr>
+              <w:t xml:space="preserve"> </w:t>
+            </w:r>
+            <w:r>
+              <w:rPr>
+                <w:rFonts w:asciiTheme="minorEastAsia" w:hAnsiTheme="minorEastAsia" w:hint="eastAsia"/>
+                <w:color w:val="000000"/>
+                <w:kern w:val="0"/>
+                <w:sz w:val="18"/>
+                <w:szCs w:val="18"/>
+                <w14:ligatures w14:val="none"/>
+              </w:rPr>
+              <w:t>수</w:t>
+            </w:r>
+            <w:r>
+              <w:rPr>
+                <w:rFonts w:asciiTheme="minorEastAsia" w:hAnsiTheme="minorEastAsia"/>
+                <w:color w:val="000000"/>
+                <w:kern w:val="0"/>
+                <w:sz w:val="18"/>
+                <w:szCs w:val="18"/>
+                <w14:ligatures w14:val="none"/>
+              </w:rPr>
+              <w:t xml:space="preserve"> </w:t>
+            </w:r>
+            <w:r>
+              <w:rPr>
+                <w:rFonts w:asciiTheme="minorEastAsia" w:hAnsiTheme="minorEastAsia" w:hint="eastAsia"/>
+                <w:color w:val="000000"/>
+                <w:kern w:val="0"/>
+                <w:sz w:val="18"/>
+                <w:szCs w:val="18"/>
+                <w14:ligatures w14:val="none"/>
+              </w:rPr>
+              <w:t>있다</w:t>
+            </w:r>
+            <w:r>
+              <w:rPr>
+                <w:rFonts w:asciiTheme="minorEastAsia" w:hAnsiTheme="minorEastAsia"/>
+                <w:color w:val="000000"/>
+                <w:kern w:val="0"/>
+                <w:sz w:val="18"/>
+                <w:szCs w:val="18"/>
+                <w14:ligatures w14:val="none"/>
+              </w:rPr>
+              <w:t>.</w:t>
+            </w:r>
+          </w:p>
+        </w:tc>
+        <w:tc>
+          <w:tcPr>
+            <w:tcW w:w="2170" w:type="dxa"/>
+          </w:tcPr>
+          <w:p>
+            <w:pPr>
+              <w:rPr>
+                <w:rFonts w:asciiTheme="minorEastAsia" w:hAnsiTheme="minorEastAsia" w:cs="Malgun Gothic Semilight"/>
+                <w:sz w:val="18"/>
+                <w:szCs w:val="21"/>
+              </w:rPr>
+            </w:pPr>
+            <w:r>
+              <w:rPr>
+                <w:rFonts w:asciiTheme="minorEastAsia" w:hAnsiTheme="minorEastAsia" w:hint="eastAsia"/>
+                <w:color w:val="000000"/>
+                <w:kern w:val="0"/>
+                <w:sz w:val="18"/>
+                <w:szCs w:val="18"/>
+                <w14:ligatures w14:val="none"/>
+              </w:rPr>
+              <w:t>자전거 상세내용 보기</w:t>
+            </w:r>
+          </w:p>
+        </w:tc>
+      </w:tr>
+      <w:tr>
+        <w:tc>
+          <w:tcPr>
+            <w:tcW w:w="709" w:type="dxa"/>
+            <w:vAlign w:val="center"/>
+          </w:tcPr>
+          <w:p>
+            <w:pPr>
+              <w:jc w:val="center"/>
+              <w:rPr>
+                <w:rFonts w:asciiTheme="minorEastAsia" w:hAnsiTheme="minorEastAsia" w:cs="Malgun Gothic Semilight"/>
+                <w:sz w:val="18"/>
+                <w:szCs w:val="21"/>
+              </w:rPr>
+            </w:pPr>
+            <w:r>
+              <w:rPr>
+                <w:rFonts w:asciiTheme="minorEastAsia" w:hAnsiTheme="minorEastAsia"/>
+                <w:color w:val="000000"/>
+                <w:kern w:val="0"/>
+                <w:sz w:val="18"/>
+                <w:szCs w:val="18"/>
+                <w14:ligatures w14:val="none"/>
+              </w:rPr>
+              <w:t>5-4</w:t>
+            </w:r>
+          </w:p>
+        </w:tc>
+        <w:tc>
+          <w:tcPr>
+            <w:tcW w:w="6237" w:type="dxa"/>
+          </w:tcPr>
+          <w:p>
+            <w:pPr>
+              <w:rPr>
+                <w:rFonts w:asciiTheme="minorEastAsia" w:hAnsiTheme="minorEastAsia" w:cs="Malgun Gothic Semilight"/>
+                <w:sz w:val="18"/>
+                <w:szCs w:val="21"/>
+              </w:rPr>
+            </w:pPr>
+            <w:r>
+              <w:rPr>
+                <w:rFonts w:asciiTheme="minorEastAsia" w:hAnsiTheme="minorEastAsia"/>
+                <w:color w:val="000000"/>
+                <w:kern w:val="0"/>
+                <w:sz w:val="18"/>
+                <w:szCs w:val="18"/>
+                <w14:ligatures w14:val="none"/>
+              </w:rPr>
+              <w:t xml:space="preserve">관리자는 자전거 정보를 삭제할 수 있다. 등록된 자전거 리스트 조회 화면에서 특정 자전거 항목을 삭제할 수 있다. </w:t>
+            </w:r>
+          </w:p>
+        </w:tc>
+        <w:tc>
+          <w:tcPr>
+            <w:tcW w:w="2170" w:type="dxa"/>
+          </w:tcPr>
+          <w:p>
+            <w:pPr>
+              <w:rPr>
+                <w:rFonts w:asciiTheme="minorEastAsia" w:hAnsiTheme="minorEastAsia" w:cs="Malgun Gothic Semilight"/>
+                <w:sz w:val="18"/>
+                <w:szCs w:val="21"/>
+              </w:rPr>
+            </w:pPr>
+            <w:r>
+              <w:rPr>
+                <w:rFonts w:asciiTheme="minorEastAsia" w:hAnsiTheme="minorEastAsia" w:hint="eastAsia"/>
+                <w:color w:val="000000"/>
+                <w:kern w:val="0"/>
+                <w:sz w:val="18"/>
+                <w:szCs w:val="18"/>
+                <w14:ligatures w14:val="none"/>
+              </w:rPr>
+              <w:t>등록된 자전거 삭제</w:t>
+            </w:r>
+          </w:p>
+        </w:tc>
+      </w:tr>
+      <w:tr>
+        <w:tc>
+          <w:tcPr>
+            <w:tcW w:w="709" w:type="dxa"/>
+            <w:vAlign w:val="center"/>
+          </w:tcPr>
+          <w:p>
+            <w:pPr>
+              <w:jc w:val="center"/>
+              <w:rPr>
+                <w:rFonts w:asciiTheme="minorEastAsia" w:hAnsiTheme="minorEastAsia" w:cs="Malgun Gothic Semilight"/>
+                <w:sz w:val="18"/>
+                <w:szCs w:val="21"/>
+              </w:rPr>
+            </w:pPr>
+            <w:r>
+              <w:rPr>
+                <w:rFonts w:asciiTheme="minorEastAsia" w:hAnsiTheme="minorEastAsia"/>
+                <w:kern w:val="0"/>
+                <w:sz w:val="18"/>
+                <w:szCs w:val="18"/>
+                <w14:ligatures w14:val="none"/>
+              </w:rPr>
+              <w:t>6</w:t>
+            </w:r>
+          </w:p>
+        </w:tc>
+        <w:tc>
+          <w:tcPr>
+            <w:tcW w:w="6237" w:type="dxa"/>
+          </w:tcPr>
+          <w:p>
+            <w:pPr>
+              <w:rPr>
+                <w:rFonts w:asciiTheme="minorEastAsia" w:hAnsiTheme="minorEastAsia" w:cs="Malgun Gothic Semilight"/>
+                <w:sz w:val="18"/>
+                <w:szCs w:val="21"/>
+              </w:rPr>
+            </w:pPr>
+            <w:r>
+              <w:rPr>
+                <w:rFonts w:asciiTheme="minorEastAsia" w:hAnsiTheme="minorEastAsia" w:hint="eastAsia"/>
+                <w:color w:val="000000"/>
+                <w:kern w:val="0"/>
+                <w:sz w:val="18"/>
+                <w:szCs w:val="18"/>
+                <w14:ligatures w14:val="none"/>
+              </w:rPr>
+              <w:t>회원은</w:t>
+            </w:r>
+            <w:r>
+              <w:rPr>
+                <w:rFonts w:asciiTheme="minorEastAsia" w:hAnsiTheme="minorEastAsia"/>
+                <w:color w:val="000000"/>
+                <w:kern w:val="0"/>
+                <w:sz w:val="18"/>
+                <w:szCs w:val="18"/>
+                <w14:ligatures w14:val="none"/>
+              </w:rPr>
+              <w:t xml:space="preserve"> </w:t>
+            </w:r>
+            <w:r>
+              <w:rPr>
+                <w:rFonts w:asciiTheme="minorEastAsia" w:hAnsiTheme="minorEastAsia" w:hint="eastAsia"/>
+                <w:color w:val="000000"/>
+                <w:kern w:val="0"/>
+                <w:sz w:val="18"/>
+                <w:szCs w:val="18"/>
+                <w14:ligatures w14:val="none"/>
+              </w:rPr>
+              <w:t>조건에</w:t>
+            </w:r>
+            <w:r>
+              <w:rPr>
+                <w:rFonts w:asciiTheme="minorEastAsia" w:hAnsiTheme="minorEastAsia"/>
+                <w:color w:val="000000"/>
+                <w:kern w:val="0"/>
+                <w:sz w:val="18"/>
+                <w:szCs w:val="18"/>
+                <w14:ligatures w14:val="none"/>
+              </w:rPr>
+              <w:t xml:space="preserve"> </w:t>
+            </w:r>
+            <w:r>
+              <w:rPr>
+                <w:rFonts w:asciiTheme="minorEastAsia" w:hAnsiTheme="minorEastAsia" w:hint="eastAsia"/>
+                <w:color w:val="000000"/>
+                <w:kern w:val="0"/>
+                <w:sz w:val="18"/>
+                <w:szCs w:val="18"/>
+                <w14:ligatures w14:val="none"/>
+              </w:rPr>
+              <w:t>맞는</w:t>
+            </w:r>
+            <w:r>
+              <w:rPr>
+                <w:rFonts w:asciiTheme="minorEastAsia" w:hAnsiTheme="minorEastAsia"/>
+                <w:color w:val="000000"/>
+                <w:kern w:val="0"/>
+                <w:sz w:val="18"/>
+                <w:szCs w:val="18"/>
+                <w14:ligatures w14:val="none"/>
+              </w:rPr>
+              <w:t xml:space="preserve"> </w:t>
+            </w:r>
+            <w:r>
+              <w:rPr>
+                <w:rFonts w:asciiTheme="minorEastAsia" w:hAnsiTheme="minorEastAsia" w:hint="eastAsia"/>
+                <w:color w:val="000000"/>
+                <w:kern w:val="0"/>
+                <w:sz w:val="18"/>
+                <w:szCs w:val="18"/>
+                <w14:ligatures w14:val="none"/>
+              </w:rPr>
+              <w:t>대여소를</w:t>
+            </w:r>
+            <w:r>
+              <w:rPr>
+                <w:rFonts w:asciiTheme="minorEastAsia" w:hAnsiTheme="minorEastAsia"/>
+                <w:color w:val="000000"/>
+                <w:kern w:val="0"/>
+                <w:sz w:val="18"/>
+                <w:szCs w:val="18"/>
+                <w14:ligatures w14:val="none"/>
+              </w:rPr>
+              <w:t xml:space="preserve"> </w:t>
+            </w:r>
+            <w:r>
+              <w:rPr>
+                <w:rFonts w:asciiTheme="minorEastAsia" w:hAnsiTheme="minorEastAsia" w:hint="eastAsia"/>
+                <w:color w:val="000000"/>
+                <w:kern w:val="0"/>
+                <w:sz w:val="18"/>
+                <w:szCs w:val="18"/>
+                <w14:ligatures w14:val="none"/>
+              </w:rPr>
+              <w:t>검색하고</w:t>
+            </w:r>
+            <w:r>
+              <w:rPr>
+                <w:rFonts w:asciiTheme="minorEastAsia" w:hAnsiTheme="minorEastAsia"/>
+                <w:color w:val="000000"/>
+                <w:kern w:val="0"/>
+                <w:sz w:val="18"/>
+                <w:szCs w:val="18"/>
+                <w14:ligatures w14:val="none"/>
+              </w:rPr>
+              <w:t xml:space="preserve"> </w:t>
+            </w:r>
+            <w:r>
+              <w:rPr>
+                <w:rFonts w:asciiTheme="minorEastAsia" w:hAnsiTheme="minorEastAsia" w:hint="eastAsia"/>
+                <w:color w:val="000000"/>
+                <w:kern w:val="0"/>
+                <w:sz w:val="18"/>
+                <w:szCs w:val="18"/>
+                <w14:ligatures w14:val="none"/>
+              </w:rPr>
+              <w:t>자전거를</w:t>
+            </w:r>
+            <w:r>
+              <w:rPr>
+                <w:rFonts w:asciiTheme="minorEastAsia" w:hAnsiTheme="minorEastAsia"/>
+                <w:color w:val="000000"/>
+                <w:kern w:val="0"/>
+                <w:sz w:val="18"/>
+                <w:szCs w:val="18"/>
+                <w14:ligatures w14:val="none"/>
+              </w:rPr>
+              <w:t xml:space="preserve"> </w:t>
+            </w:r>
+            <w:r>
+              <w:rPr>
+                <w:rFonts w:asciiTheme="minorEastAsia" w:hAnsiTheme="minorEastAsia" w:hint="eastAsia"/>
+                <w:color w:val="000000"/>
+                <w:kern w:val="0"/>
+                <w:sz w:val="18"/>
+                <w:szCs w:val="18"/>
+                <w14:ligatures w14:val="none"/>
+              </w:rPr>
+              <w:t>대여할</w:t>
+            </w:r>
+            <w:r>
+              <w:rPr>
+                <w:rFonts w:asciiTheme="minorEastAsia" w:hAnsiTheme="minorEastAsia"/>
+                <w:color w:val="000000"/>
+                <w:kern w:val="0"/>
+                <w:sz w:val="18"/>
+                <w:szCs w:val="18"/>
+                <w14:ligatures w14:val="none"/>
+              </w:rPr>
+              <w:t xml:space="preserve"> </w:t>
+            </w:r>
+            <w:r>
+              <w:rPr>
+                <w:rFonts w:asciiTheme="minorEastAsia" w:hAnsiTheme="minorEastAsia" w:hint="eastAsia"/>
+                <w:color w:val="000000"/>
+                <w:kern w:val="0"/>
+                <w:sz w:val="18"/>
+                <w:szCs w:val="18"/>
+                <w14:ligatures w14:val="none"/>
+              </w:rPr>
+              <w:t>수</w:t>
+            </w:r>
+            <w:r>
+              <w:rPr>
+                <w:rFonts w:asciiTheme="minorEastAsia" w:hAnsiTheme="minorEastAsia"/>
+                <w:color w:val="000000"/>
+                <w:kern w:val="0"/>
+                <w:sz w:val="18"/>
+                <w:szCs w:val="18"/>
+                <w14:ligatures w14:val="none"/>
+              </w:rPr>
+              <w:t xml:space="preserve"> </w:t>
+            </w:r>
+            <w:r>
+              <w:rPr>
+                <w:rFonts w:asciiTheme="minorEastAsia" w:hAnsiTheme="minorEastAsia" w:hint="eastAsia"/>
+                <w:color w:val="000000"/>
+                <w:kern w:val="0"/>
+                <w:sz w:val="18"/>
+                <w:szCs w:val="18"/>
+                <w14:ligatures w14:val="none"/>
+              </w:rPr>
+              <w:t>있다</w:t>
+            </w:r>
+            <w:r>
+              <w:rPr>
+                <w:rFonts w:asciiTheme="minorEastAsia" w:hAnsiTheme="minorEastAsia"/>
+                <w:color w:val="000000"/>
+                <w:kern w:val="0"/>
+                <w:sz w:val="18"/>
+                <w:szCs w:val="18"/>
+                <w14:ligatures w14:val="none"/>
+              </w:rPr>
+              <w:t xml:space="preserve">. </w:t>
+            </w:r>
+            <w:r>
+              <w:rPr>
+                <w:rFonts w:asciiTheme="minorEastAsia" w:hAnsiTheme="minorEastAsia" w:hint="eastAsia"/>
+                <w:color w:val="000000"/>
+                <w:kern w:val="0"/>
+                <w:sz w:val="18"/>
+                <w:szCs w:val="18"/>
+                <w14:ligatures w14:val="none"/>
+              </w:rPr>
+              <w:t>검색을</w:t>
+            </w:r>
+            <w:r>
+              <w:rPr>
+                <w:rFonts w:asciiTheme="minorEastAsia" w:hAnsiTheme="minorEastAsia"/>
+                <w:color w:val="000000"/>
+                <w:kern w:val="0"/>
+                <w:sz w:val="18"/>
+                <w:szCs w:val="18"/>
+                <w14:ligatures w14:val="none"/>
+              </w:rPr>
+              <w:t xml:space="preserve"> </w:t>
+            </w:r>
+            <w:r>
+              <w:rPr>
+                <w:rFonts w:asciiTheme="minorEastAsia" w:hAnsiTheme="minorEastAsia" w:hint="eastAsia"/>
+                <w:color w:val="000000"/>
+                <w:kern w:val="0"/>
+                <w:sz w:val="18"/>
+                <w:szCs w:val="18"/>
+                <w14:ligatures w14:val="none"/>
+              </w:rPr>
+              <w:t>위해</w:t>
+            </w:r>
+            <w:r>
+              <w:rPr>
+                <w:rFonts w:asciiTheme="minorEastAsia" w:hAnsiTheme="minorEastAsia"/>
+                <w:color w:val="000000"/>
+                <w:kern w:val="0"/>
+                <w:sz w:val="18"/>
+                <w:szCs w:val="18"/>
+                <w14:ligatures w14:val="none"/>
+              </w:rPr>
+              <w:t xml:space="preserve"> </w:t>
+            </w:r>
+            <w:r>
+              <w:rPr>
+                <w:rFonts w:asciiTheme="minorEastAsia" w:hAnsiTheme="minorEastAsia" w:hint="eastAsia"/>
+                <w:color w:val="000000"/>
+                <w:kern w:val="0"/>
+                <w:sz w:val="18"/>
+                <w:szCs w:val="18"/>
+                <w14:ligatures w14:val="none"/>
+              </w:rPr>
+              <w:t>대여소</w:t>
+            </w:r>
+            <w:r>
+              <w:rPr>
+                <w:rFonts w:asciiTheme="minorEastAsia" w:hAnsiTheme="minorEastAsia"/>
+                <w:color w:val="000000"/>
+                <w:kern w:val="0"/>
+                <w:sz w:val="18"/>
+                <w:szCs w:val="18"/>
+                <w14:ligatures w14:val="none"/>
+              </w:rPr>
+              <w:t xml:space="preserve"> </w:t>
+            </w:r>
+            <w:r>
+              <w:rPr>
+                <w:rFonts w:asciiTheme="minorEastAsia" w:hAnsiTheme="minorEastAsia" w:hint="eastAsia"/>
+                <w:color w:val="000000"/>
+                <w:kern w:val="0"/>
+                <w:sz w:val="18"/>
+                <w:szCs w:val="18"/>
+                <w14:ligatures w14:val="none"/>
+              </w:rPr>
+              <w:t>이름을</w:t>
+            </w:r>
+            <w:r>
+              <w:rPr>
+                <w:rFonts w:asciiTheme="minorEastAsia" w:hAnsiTheme="minorEastAsia"/>
+                <w:color w:val="000000"/>
+                <w:kern w:val="0"/>
+                <w:sz w:val="18"/>
+                <w:szCs w:val="18"/>
+                <w14:ligatures w14:val="none"/>
+              </w:rPr>
+              <w:t xml:space="preserve"> </w:t>
+            </w:r>
+            <w:r>
+              <w:rPr>
+                <w:rFonts w:asciiTheme="minorEastAsia" w:hAnsiTheme="minorEastAsia" w:hint="eastAsia"/>
+                <w:color w:val="000000"/>
+                <w:kern w:val="0"/>
+                <w:sz w:val="18"/>
+                <w:szCs w:val="18"/>
+                <w14:ligatures w14:val="none"/>
+              </w:rPr>
+              <w:t>입력한다</w:t>
+            </w:r>
+            <w:r>
+              <w:rPr>
+                <w:rFonts w:asciiTheme="minorEastAsia" w:hAnsiTheme="minorEastAsia"/>
+                <w:color w:val="000000"/>
+                <w:kern w:val="0"/>
+                <w:sz w:val="18"/>
+                <w:szCs w:val="18"/>
+                <w14:ligatures w14:val="none"/>
+              </w:rPr>
+              <w:t xml:space="preserve">. </w:t>
+            </w:r>
+            <w:r>
+              <w:rPr>
+                <w:rFonts w:asciiTheme="minorEastAsia" w:hAnsiTheme="minorEastAsia" w:hint="eastAsia"/>
+                <w:color w:val="000000"/>
+                <w:kern w:val="0"/>
+                <w:sz w:val="18"/>
+                <w:szCs w:val="18"/>
+                <w14:ligatures w14:val="none"/>
+              </w:rPr>
+              <w:t>검색</w:t>
+            </w:r>
+            <w:r>
+              <w:rPr>
+                <w:rFonts w:asciiTheme="minorEastAsia" w:hAnsiTheme="minorEastAsia"/>
+                <w:color w:val="000000"/>
+                <w:kern w:val="0"/>
+                <w:sz w:val="18"/>
+                <w:szCs w:val="18"/>
+                <w14:ligatures w14:val="none"/>
+              </w:rPr>
+              <w:t xml:space="preserve"> </w:t>
+            </w:r>
+            <w:r>
+              <w:rPr>
+                <w:rFonts w:asciiTheme="minorEastAsia" w:hAnsiTheme="minorEastAsia" w:hint="eastAsia"/>
+                <w:color w:val="000000"/>
+                <w:kern w:val="0"/>
+                <w:sz w:val="18"/>
+                <w:szCs w:val="18"/>
+                <w14:ligatures w14:val="none"/>
+              </w:rPr>
+              <w:t>결과로</w:t>
+            </w:r>
+            <w:r>
+              <w:rPr>
+                <w:rFonts w:asciiTheme="minorEastAsia" w:hAnsiTheme="minorEastAsia"/>
+                <w:color w:val="000000"/>
+                <w:kern w:val="0"/>
+                <w:sz w:val="18"/>
+                <w:szCs w:val="18"/>
+                <w14:ligatures w14:val="none"/>
+              </w:rPr>
+              <w:t xml:space="preserve"> </w:t>
+            </w:r>
+            <w:r>
+              <w:rPr>
+                <w:rFonts w:asciiTheme="minorEastAsia" w:hAnsiTheme="minorEastAsia" w:hint="eastAsia"/>
+                <w:color w:val="000000"/>
+                <w:kern w:val="0"/>
+                <w:sz w:val="18"/>
+                <w:szCs w:val="18"/>
+                <w14:ligatures w14:val="none"/>
+              </w:rPr>
+              <w:t>조건에</w:t>
+            </w:r>
+            <w:r>
+              <w:rPr>
+                <w:rFonts w:asciiTheme="minorEastAsia" w:hAnsiTheme="minorEastAsia"/>
+                <w:color w:val="000000"/>
+                <w:kern w:val="0"/>
+                <w:sz w:val="18"/>
+                <w:szCs w:val="18"/>
+                <w14:ligatures w14:val="none"/>
+              </w:rPr>
+              <w:t xml:space="preserve"> </w:t>
+            </w:r>
+            <w:r>
+              <w:rPr>
+                <w:rFonts w:asciiTheme="minorEastAsia" w:hAnsiTheme="minorEastAsia" w:hint="eastAsia"/>
+                <w:color w:val="000000"/>
+                <w:kern w:val="0"/>
+                <w:sz w:val="18"/>
+                <w:szCs w:val="18"/>
+                <w14:ligatures w14:val="none"/>
+              </w:rPr>
+              <w:t>맞는</w:t>
+            </w:r>
+            <w:r>
+              <w:rPr>
+                <w:rFonts w:asciiTheme="minorEastAsia" w:hAnsiTheme="minorEastAsia"/>
+                <w:color w:val="000000"/>
+                <w:kern w:val="0"/>
+                <w:sz w:val="18"/>
+                <w:szCs w:val="18"/>
+                <w14:ligatures w14:val="none"/>
+              </w:rPr>
+              <w:t xml:space="preserve"> </w:t>
+            </w:r>
+            <w:r>
+              <w:rPr>
+                <w:rFonts w:asciiTheme="minorEastAsia" w:hAnsiTheme="minorEastAsia" w:hint="eastAsia"/>
+                <w:color w:val="000000"/>
+                <w:kern w:val="0"/>
+                <w:sz w:val="18"/>
+                <w:szCs w:val="18"/>
+                <w14:ligatures w14:val="none"/>
+              </w:rPr>
+              <w:t>대여소</w:t>
+            </w:r>
+            <w:r>
+              <w:rPr>
+                <w:rFonts w:asciiTheme="minorEastAsia" w:hAnsiTheme="minorEastAsia"/>
+                <w:color w:val="000000"/>
+                <w:kern w:val="0"/>
+                <w:sz w:val="18"/>
+                <w:szCs w:val="18"/>
+                <w14:ligatures w14:val="none"/>
+              </w:rPr>
+              <w:t xml:space="preserve"> </w:t>
+            </w:r>
+            <w:r>
+              <w:rPr>
+                <w:rFonts w:asciiTheme="minorEastAsia" w:hAnsiTheme="minorEastAsia" w:hint="eastAsia"/>
+                <w:color w:val="000000"/>
+                <w:kern w:val="0"/>
+                <w:sz w:val="18"/>
+                <w:szCs w:val="18"/>
+                <w14:ligatures w14:val="none"/>
+              </w:rPr>
+              <w:t>리스트가</w:t>
+            </w:r>
+            <w:r>
+              <w:rPr>
+                <w:rFonts w:asciiTheme="minorEastAsia" w:hAnsiTheme="minorEastAsia"/>
+                <w:color w:val="000000"/>
+                <w:kern w:val="0"/>
+                <w:sz w:val="18"/>
+                <w:szCs w:val="18"/>
+                <w14:ligatures w14:val="none"/>
+              </w:rPr>
+              <w:t xml:space="preserve"> </w:t>
+            </w:r>
+            <w:r>
+              <w:rPr>
+                <w:rFonts w:asciiTheme="minorEastAsia" w:hAnsiTheme="minorEastAsia" w:hint="eastAsia"/>
+                <w:color w:val="000000"/>
+                <w:kern w:val="0"/>
+                <w:sz w:val="18"/>
+                <w:szCs w:val="18"/>
+                <w14:ligatures w14:val="none"/>
+              </w:rPr>
+              <w:t>출력된다</w:t>
+            </w:r>
+            <w:r>
+              <w:rPr>
+                <w:rFonts w:asciiTheme="minorEastAsia" w:hAnsiTheme="minorEastAsia"/>
+                <w:color w:val="000000"/>
+                <w:kern w:val="0"/>
+                <w:sz w:val="18"/>
+                <w:szCs w:val="18"/>
+                <w14:ligatures w14:val="none"/>
+              </w:rPr>
+              <w:t>.</w:t>
+            </w:r>
+          </w:p>
+        </w:tc>
+        <w:tc>
+          <w:tcPr>
+            <w:tcW w:w="2170" w:type="dxa"/>
+          </w:tcPr>
+          <w:p>
+            <w:pPr>
+              <w:rPr>
+                <w:rFonts w:asciiTheme="minorEastAsia" w:hAnsiTheme="minorEastAsia" w:cs="Malgun Gothic Semilight"/>
+                <w:sz w:val="18"/>
+                <w:szCs w:val="21"/>
+              </w:rPr>
+            </w:pPr>
+            <w:r>
+              <w:rPr>
+                <w:rFonts w:asciiTheme="minorEastAsia" w:hAnsiTheme="minorEastAsia" w:hint="eastAsia"/>
+                <w:color w:val="000000"/>
+                <w:kern w:val="0"/>
+                <w:sz w:val="18"/>
+                <w:szCs w:val="18"/>
+                <w14:ligatures w14:val="none"/>
+              </w:rPr>
+              <w:t>대여소 검색</w:t>
+            </w:r>
+          </w:p>
+        </w:tc>
+      </w:tr>
+      <w:tr>
+        <w:tc>
+          <w:tcPr>
+            <w:tcW w:w="709" w:type="dxa"/>
+            <w:vAlign w:val="center"/>
+          </w:tcPr>
+          <w:p>
+            <w:pPr>
+              <w:jc w:val="center"/>
+              <w:rPr>
+                <w:rFonts w:asciiTheme="minorEastAsia" w:hAnsiTheme="minorEastAsia" w:cs="Malgun Gothic Semilight"/>
+                <w:sz w:val="18"/>
+                <w:szCs w:val="21"/>
+              </w:rPr>
+            </w:pPr>
+            <w:r>
+              <w:rPr>
+                <w:rFonts w:asciiTheme="minorEastAsia" w:hAnsiTheme="minorEastAsia"/>
+                <w:kern w:val="0"/>
+                <w:sz w:val="18"/>
+                <w:szCs w:val="18"/>
+                <w14:ligatures w14:val="none"/>
+              </w:rPr>
+              <w:t>7-1</w:t>
+            </w:r>
+          </w:p>
+        </w:tc>
+        <w:tc>
+          <w:tcPr>
+            <w:tcW w:w="6237" w:type="dxa"/>
+          </w:tcPr>
+          <w:p>
+            <w:pPr>
+              <w:rPr>
+                <w:rFonts w:asciiTheme="minorEastAsia" w:hAnsiTheme="minorEastAsia" w:cs="Malgun Gothic Semilight"/>
+                <w:sz w:val="18"/>
+                <w:szCs w:val="21"/>
+              </w:rPr>
+            </w:pPr>
+            <w:r>
+              <w:rPr>
+                <w:rFonts w:asciiTheme="minorEastAsia" w:hAnsiTheme="minorEastAsia" w:hint="eastAsia"/>
+                <w:color w:val="000000"/>
+                <w:kern w:val="0"/>
+                <w:sz w:val="18"/>
+                <w:szCs w:val="18"/>
+                <w14:ligatures w14:val="none"/>
+              </w:rPr>
+              <w:t>회원은</w:t>
+            </w:r>
+            <w:r>
+              <w:rPr>
+                <w:rFonts w:asciiTheme="minorEastAsia" w:hAnsiTheme="minorEastAsia"/>
+                <w:color w:val="000000"/>
+                <w:kern w:val="0"/>
+                <w:sz w:val="18"/>
+                <w:szCs w:val="18"/>
+                <w14:ligatures w14:val="none"/>
+              </w:rPr>
+              <w:t xml:space="preserve"> </w:t>
+            </w:r>
+            <w:r>
+              <w:rPr>
+                <w:rFonts w:asciiTheme="minorEastAsia" w:hAnsiTheme="minorEastAsia" w:hint="eastAsia"/>
+                <w:color w:val="000000"/>
+                <w:kern w:val="0"/>
+                <w:sz w:val="18"/>
+                <w:szCs w:val="18"/>
+                <w14:ligatures w14:val="none"/>
+              </w:rPr>
+              <w:t>검색된</w:t>
+            </w:r>
+            <w:r>
+              <w:rPr>
+                <w:rFonts w:asciiTheme="minorEastAsia" w:hAnsiTheme="minorEastAsia"/>
+                <w:color w:val="000000"/>
+                <w:kern w:val="0"/>
+                <w:sz w:val="18"/>
+                <w:szCs w:val="18"/>
+                <w14:ligatures w14:val="none"/>
+              </w:rPr>
+              <w:t xml:space="preserve"> </w:t>
+            </w:r>
+            <w:r>
+              <w:rPr>
+                <w:rFonts w:asciiTheme="minorEastAsia" w:hAnsiTheme="minorEastAsia" w:hint="eastAsia"/>
+                <w:color w:val="000000"/>
+                <w:kern w:val="0"/>
+                <w:sz w:val="18"/>
+                <w:szCs w:val="18"/>
+                <w14:ligatures w14:val="none"/>
+              </w:rPr>
+              <w:t>대여소</w:t>
+            </w:r>
+            <w:r>
+              <w:rPr>
+                <w:rFonts w:asciiTheme="minorEastAsia" w:hAnsiTheme="minorEastAsia"/>
+                <w:color w:val="000000"/>
+                <w:kern w:val="0"/>
+                <w:sz w:val="18"/>
+                <w:szCs w:val="18"/>
+                <w14:ligatures w14:val="none"/>
+              </w:rPr>
+              <w:t xml:space="preserve"> </w:t>
+            </w:r>
+            <w:r>
+              <w:rPr>
+                <w:rFonts w:asciiTheme="minorEastAsia" w:hAnsiTheme="minorEastAsia" w:hint="eastAsia"/>
+                <w:color w:val="000000"/>
+                <w:kern w:val="0"/>
+                <w:sz w:val="18"/>
+                <w:szCs w:val="18"/>
+                <w14:ligatures w14:val="none"/>
+              </w:rPr>
+              <w:t>리스트</w:t>
+            </w:r>
+            <w:r>
+              <w:rPr>
+                <w:rFonts w:asciiTheme="minorEastAsia" w:hAnsiTheme="minorEastAsia"/>
+                <w:color w:val="000000"/>
+                <w:kern w:val="0"/>
+                <w:sz w:val="18"/>
+                <w:szCs w:val="18"/>
+                <w14:ligatures w14:val="none"/>
+              </w:rPr>
+              <w:t xml:space="preserve"> </w:t>
+            </w:r>
+            <w:r>
+              <w:rPr>
+                <w:rFonts w:asciiTheme="minorEastAsia" w:hAnsiTheme="minorEastAsia" w:hint="eastAsia"/>
+                <w:color w:val="000000"/>
+                <w:kern w:val="0"/>
+                <w:sz w:val="18"/>
+                <w:szCs w:val="18"/>
+                <w14:ligatures w14:val="none"/>
+              </w:rPr>
+              <w:t>화면에서</w:t>
+            </w:r>
+            <w:r>
+              <w:rPr>
+                <w:rFonts w:asciiTheme="minorEastAsia" w:hAnsiTheme="minorEastAsia"/>
+                <w:color w:val="000000"/>
+                <w:kern w:val="0"/>
+                <w:sz w:val="18"/>
+                <w:szCs w:val="18"/>
+                <w14:ligatures w14:val="none"/>
+              </w:rPr>
+              <w:t xml:space="preserve"> </w:t>
+            </w:r>
+            <w:r>
+              <w:rPr>
+                <w:rFonts w:asciiTheme="minorEastAsia" w:hAnsiTheme="minorEastAsia" w:hint="eastAsia"/>
+                <w:color w:val="000000"/>
+                <w:kern w:val="0"/>
+                <w:sz w:val="18"/>
+                <w:szCs w:val="18"/>
+                <w14:ligatures w14:val="none"/>
+              </w:rPr>
+              <w:t>특정</w:t>
+            </w:r>
+            <w:r>
+              <w:rPr>
+                <w:rFonts w:asciiTheme="minorEastAsia" w:hAnsiTheme="minorEastAsia"/>
+                <w:color w:val="000000"/>
+                <w:kern w:val="0"/>
+                <w:sz w:val="18"/>
+                <w:szCs w:val="18"/>
+                <w14:ligatures w14:val="none"/>
+              </w:rPr>
+              <w:t xml:space="preserve"> </w:t>
+            </w:r>
+            <w:r>
+              <w:rPr>
+                <w:rFonts w:asciiTheme="minorEastAsia" w:hAnsiTheme="minorEastAsia" w:hint="eastAsia"/>
+                <w:color w:val="000000"/>
+                <w:kern w:val="0"/>
+                <w:sz w:val="18"/>
+                <w:szCs w:val="18"/>
+                <w14:ligatures w14:val="none"/>
+              </w:rPr>
+              <w:t>대여소를</w:t>
+            </w:r>
+            <w:r>
+              <w:rPr>
+                <w:rFonts w:asciiTheme="minorEastAsia" w:hAnsiTheme="minorEastAsia"/>
+                <w:color w:val="000000"/>
+                <w:kern w:val="0"/>
+                <w:sz w:val="18"/>
+                <w:szCs w:val="18"/>
+                <w14:ligatures w14:val="none"/>
+              </w:rPr>
+              <w:t xml:space="preserve"> </w:t>
+            </w:r>
+            <w:r>
+              <w:rPr>
+                <w:rFonts w:asciiTheme="minorEastAsia" w:hAnsiTheme="minorEastAsia" w:hint="eastAsia"/>
+                <w:color w:val="000000"/>
+                <w:kern w:val="0"/>
+                <w:sz w:val="18"/>
+                <w:szCs w:val="18"/>
+                <w14:ligatures w14:val="none"/>
+              </w:rPr>
+              <w:t>선택하면</w:t>
+            </w:r>
+            <w:r>
+              <w:rPr>
+                <w:rFonts w:asciiTheme="minorEastAsia" w:hAnsiTheme="minorEastAsia"/>
+                <w:color w:val="000000"/>
+                <w:kern w:val="0"/>
+                <w:sz w:val="18"/>
+                <w:szCs w:val="18"/>
+                <w14:ligatures w14:val="none"/>
+              </w:rPr>
+              <w:t xml:space="preserve"> </w:t>
+            </w:r>
+            <w:r>
+              <w:rPr>
+                <w:rFonts w:asciiTheme="minorEastAsia" w:hAnsiTheme="minorEastAsia" w:hint="eastAsia"/>
+                <w:color w:val="000000"/>
+                <w:kern w:val="0"/>
+                <w:sz w:val="18"/>
+                <w:szCs w:val="18"/>
+                <w14:ligatures w14:val="none"/>
+              </w:rPr>
+              <w:t>상세정보화면을</w:t>
+            </w:r>
+            <w:r>
+              <w:rPr>
+                <w:rFonts w:asciiTheme="minorEastAsia" w:hAnsiTheme="minorEastAsia"/>
+                <w:color w:val="000000"/>
+                <w:kern w:val="0"/>
+                <w:sz w:val="18"/>
+                <w:szCs w:val="18"/>
+                <w14:ligatures w14:val="none"/>
+              </w:rPr>
+              <w:t xml:space="preserve"> </w:t>
+            </w:r>
+            <w:r>
+              <w:rPr>
+                <w:rFonts w:asciiTheme="minorEastAsia" w:hAnsiTheme="minorEastAsia" w:hint="eastAsia"/>
+                <w:color w:val="000000"/>
+                <w:kern w:val="0"/>
+                <w:sz w:val="18"/>
+                <w:szCs w:val="18"/>
+                <w14:ligatures w14:val="none"/>
+              </w:rPr>
+              <w:t>볼</w:t>
+            </w:r>
+            <w:r>
+              <w:rPr>
+                <w:rFonts w:asciiTheme="minorEastAsia" w:hAnsiTheme="minorEastAsia"/>
+                <w:color w:val="000000"/>
+                <w:kern w:val="0"/>
+                <w:sz w:val="18"/>
+                <w:szCs w:val="18"/>
+                <w14:ligatures w14:val="none"/>
+              </w:rPr>
+              <w:t xml:space="preserve"> </w:t>
+            </w:r>
+            <w:r>
+              <w:rPr>
+                <w:rFonts w:asciiTheme="minorEastAsia" w:hAnsiTheme="minorEastAsia" w:hint="eastAsia"/>
+                <w:color w:val="000000"/>
+                <w:kern w:val="0"/>
+                <w:sz w:val="18"/>
+                <w:szCs w:val="18"/>
+                <w14:ligatures w14:val="none"/>
+              </w:rPr>
+              <w:t>수</w:t>
+            </w:r>
+            <w:r>
+              <w:rPr>
+                <w:rFonts w:asciiTheme="minorEastAsia" w:hAnsiTheme="minorEastAsia"/>
+                <w:color w:val="000000"/>
+                <w:kern w:val="0"/>
+                <w:sz w:val="18"/>
+                <w:szCs w:val="18"/>
+                <w14:ligatures w14:val="none"/>
+              </w:rPr>
+              <w:t xml:space="preserve"> </w:t>
+            </w:r>
+            <w:r>
+              <w:rPr>
+                <w:rFonts w:asciiTheme="minorEastAsia" w:hAnsiTheme="minorEastAsia" w:hint="eastAsia"/>
+                <w:color w:val="000000"/>
+                <w:kern w:val="0"/>
+                <w:sz w:val="18"/>
+                <w:szCs w:val="18"/>
+                <w14:ligatures w14:val="none"/>
+              </w:rPr>
+              <w:t>있다</w:t>
+            </w:r>
+            <w:r>
+              <w:rPr>
+                <w:rFonts w:asciiTheme="minorEastAsia" w:hAnsiTheme="minorEastAsia"/>
+                <w:color w:val="000000"/>
+                <w:kern w:val="0"/>
+                <w:sz w:val="18"/>
+                <w:szCs w:val="18"/>
+                <w14:ligatures w14:val="none"/>
+              </w:rPr>
+              <w:t xml:space="preserve"> .</w:t>
+            </w:r>
+            <w:r>
+              <w:rPr>
+                <w:rFonts w:asciiTheme="minorEastAsia" w:hAnsiTheme="minorEastAsia" w:hint="eastAsia"/>
+                <w:color w:val="000000"/>
+                <w:kern w:val="0"/>
+                <w:sz w:val="18"/>
+                <w:szCs w:val="18"/>
+                <w14:ligatures w14:val="none"/>
+              </w:rPr>
+              <w:t>이</w:t>
+            </w:r>
+            <w:r>
+              <w:rPr>
+                <w:rFonts w:asciiTheme="minorEastAsia" w:hAnsiTheme="minorEastAsia"/>
+                <w:color w:val="000000"/>
+                <w:kern w:val="0"/>
+                <w:sz w:val="18"/>
+                <w:szCs w:val="18"/>
+                <w14:ligatures w14:val="none"/>
+              </w:rPr>
+              <w:t xml:space="preserve"> </w:t>
+            </w:r>
+            <w:r>
+              <w:rPr>
+                <w:rFonts w:asciiTheme="minorEastAsia" w:hAnsiTheme="minorEastAsia" w:hint="eastAsia"/>
+                <w:color w:val="000000"/>
+                <w:kern w:val="0"/>
+                <w:sz w:val="18"/>
+                <w:szCs w:val="18"/>
+                <w14:ligatures w14:val="none"/>
+              </w:rPr>
+              <w:t>화면에서는</w:t>
+            </w:r>
+            <w:r>
+              <w:rPr>
+                <w:rFonts w:asciiTheme="minorEastAsia" w:hAnsiTheme="minorEastAsia"/>
+                <w:color w:val="000000"/>
+                <w:kern w:val="0"/>
+                <w:sz w:val="18"/>
+                <w:szCs w:val="18"/>
+                <w14:ligatures w14:val="none"/>
+              </w:rPr>
+              <w:t xml:space="preserve"> </w:t>
+            </w:r>
+            <w:r>
+              <w:rPr>
+                <w:rFonts w:asciiTheme="minorEastAsia" w:hAnsiTheme="minorEastAsia" w:hint="eastAsia"/>
+                <w:color w:val="000000"/>
+                <w:kern w:val="0"/>
+                <w:sz w:val="18"/>
+                <w:szCs w:val="18"/>
+                <w14:ligatures w14:val="none"/>
+              </w:rPr>
+              <w:t>대여소</w:t>
+            </w:r>
+            <w:r>
+              <w:rPr>
+                <w:rFonts w:asciiTheme="minorEastAsia" w:hAnsiTheme="minorEastAsia"/>
+                <w:color w:val="000000"/>
+                <w:kern w:val="0"/>
+                <w:sz w:val="18"/>
+                <w:szCs w:val="18"/>
+                <w14:ligatures w14:val="none"/>
+              </w:rPr>
+              <w:t xml:space="preserve"> </w:t>
+            </w:r>
+            <w:r>
+              <w:rPr>
+                <w:rFonts w:asciiTheme="minorEastAsia" w:hAnsiTheme="minorEastAsia" w:hint="eastAsia"/>
+                <w:color w:val="000000"/>
+                <w:kern w:val="0"/>
+                <w:sz w:val="18"/>
+                <w:szCs w:val="18"/>
+                <w14:ligatures w14:val="none"/>
+              </w:rPr>
+              <w:t>이름</w:t>
+            </w:r>
+            <w:r>
+              <w:rPr>
+                <w:rFonts w:asciiTheme="minorEastAsia" w:hAnsiTheme="minorEastAsia"/>
+                <w:color w:val="000000"/>
+                <w:kern w:val="0"/>
+                <w:sz w:val="18"/>
+                <w:szCs w:val="18"/>
+                <w14:ligatures w14:val="none"/>
+              </w:rPr>
+              <w:t xml:space="preserve">, </w:t>
+            </w:r>
+            <w:r>
+              <w:rPr>
+                <w:rFonts w:asciiTheme="minorEastAsia" w:hAnsiTheme="minorEastAsia" w:hint="eastAsia"/>
+                <w:color w:val="000000"/>
+                <w:kern w:val="0"/>
+                <w:sz w:val="18"/>
+                <w:szCs w:val="18"/>
+                <w14:ligatures w14:val="none"/>
+              </w:rPr>
+              <w:t>대여소</w:t>
+            </w:r>
+            <w:r>
+              <w:rPr>
+                <w:rFonts w:asciiTheme="minorEastAsia" w:hAnsiTheme="minorEastAsia"/>
+                <w:color w:val="000000"/>
+                <w:kern w:val="0"/>
+                <w:sz w:val="18"/>
+                <w:szCs w:val="18"/>
+                <w14:ligatures w14:val="none"/>
+              </w:rPr>
+              <w:t xml:space="preserve"> </w:t>
+            </w:r>
+            <w:r>
+              <w:rPr>
+                <w:rFonts w:asciiTheme="minorEastAsia" w:hAnsiTheme="minorEastAsia" w:hint="eastAsia"/>
+                <w:color w:val="000000"/>
+                <w:kern w:val="0"/>
+                <w:sz w:val="18"/>
+                <w:szCs w:val="18"/>
+                <w14:ligatures w14:val="none"/>
+              </w:rPr>
+              <w:t>위치</w:t>
+            </w:r>
+            <w:r>
+              <w:rPr>
+                <w:rFonts w:asciiTheme="minorEastAsia" w:hAnsiTheme="minorEastAsia"/>
+                <w:color w:val="000000"/>
+                <w:kern w:val="0"/>
+                <w:sz w:val="18"/>
+                <w:szCs w:val="18"/>
+                <w14:ligatures w14:val="none"/>
+              </w:rPr>
+              <w:t xml:space="preserve">, </w:t>
+            </w:r>
+            <w:r>
+              <w:rPr>
+                <w:rFonts w:asciiTheme="minorEastAsia" w:hAnsiTheme="minorEastAsia" w:hint="eastAsia"/>
+                <w:color w:val="000000"/>
+                <w:kern w:val="0"/>
+                <w:sz w:val="18"/>
+                <w:szCs w:val="18"/>
+                <w14:ligatures w14:val="none"/>
+              </w:rPr>
+              <w:t>사용</w:t>
+            </w:r>
+            <w:r>
+              <w:rPr>
+                <w:rFonts w:asciiTheme="minorEastAsia" w:hAnsiTheme="minorEastAsia"/>
+                <w:color w:val="000000"/>
+                <w:kern w:val="0"/>
+                <w:sz w:val="18"/>
+                <w:szCs w:val="18"/>
+                <w14:ligatures w14:val="none"/>
+              </w:rPr>
+              <w:t xml:space="preserve"> </w:t>
+            </w:r>
+            <w:r>
+              <w:rPr>
+                <w:rFonts w:asciiTheme="minorEastAsia" w:hAnsiTheme="minorEastAsia" w:hint="eastAsia"/>
+                <w:color w:val="000000"/>
+                <w:kern w:val="0"/>
+                <w:sz w:val="18"/>
+                <w:szCs w:val="18"/>
+                <w14:ligatures w14:val="none"/>
+              </w:rPr>
+              <w:t>가능</w:t>
+            </w:r>
+            <w:r>
+              <w:rPr>
+                <w:rFonts w:asciiTheme="minorEastAsia" w:hAnsiTheme="minorEastAsia"/>
+                <w:color w:val="000000"/>
+                <w:kern w:val="0"/>
+                <w:sz w:val="18"/>
+                <w:szCs w:val="18"/>
+                <w14:ligatures w14:val="none"/>
+              </w:rPr>
+              <w:t xml:space="preserve"> </w:t>
+            </w:r>
+            <w:r>
+              <w:rPr>
+                <w:rFonts w:asciiTheme="minorEastAsia" w:hAnsiTheme="minorEastAsia" w:hint="eastAsia"/>
+                <w:color w:val="000000"/>
+                <w:kern w:val="0"/>
+                <w:sz w:val="18"/>
+                <w:szCs w:val="18"/>
+                <w14:ligatures w14:val="none"/>
+              </w:rPr>
+              <w:t>자전거</w:t>
+            </w:r>
+            <w:r>
+              <w:rPr>
+                <w:rFonts w:asciiTheme="minorEastAsia" w:hAnsiTheme="minorEastAsia"/>
+                <w:color w:val="000000"/>
+                <w:kern w:val="0"/>
+                <w:sz w:val="18"/>
+                <w:szCs w:val="18"/>
+                <w14:ligatures w14:val="none"/>
+              </w:rPr>
+              <w:t xml:space="preserve"> </w:t>
+            </w:r>
+            <w:r>
+              <w:rPr>
+                <w:rFonts w:asciiTheme="minorEastAsia" w:hAnsiTheme="minorEastAsia" w:hint="eastAsia"/>
+                <w:color w:val="000000"/>
+                <w:kern w:val="0"/>
+                <w:sz w:val="18"/>
+                <w:szCs w:val="18"/>
+                <w14:ligatures w14:val="none"/>
+              </w:rPr>
+              <w:t>목록</w:t>
+            </w:r>
+            <w:r>
+              <w:rPr>
+                <w:rFonts w:asciiTheme="minorEastAsia" w:hAnsiTheme="minorEastAsia"/>
+                <w:color w:val="000000"/>
+                <w:kern w:val="0"/>
+                <w:sz w:val="18"/>
+                <w:szCs w:val="18"/>
+                <w14:ligatures w14:val="none"/>
+              </w:rPr>
+              <w:t xml:space="preserve"> </w:t>
+            </w:r>
+            <w:r>
+              <w:rPr>
+                <w:rFonts w:asciiTheme="minorEastAsia" w:hAnsiTheme="minorEastAsia" w:hint="eastAsia"/>
+                <w:color w:val="000000"/>
+                <w:kern w:val="0"/>
+                <w:sz w:val="18"/>
+                <w:szCs w:val="18"/>
+                <w14:ligatures w14:val="none"/>
+              </w:rPr>
+              <w:t>등이</w:t>
+            </w:r>
+            <w:r>
+              <w:rPr>
+                <w:rFonts w:asciiTheme="minorEastAsia" w:hAnsiTheme="minorEastAsia"/>
+                <w:color w:val="000000"/>
+                <w:kern w:val="0"/>
+                <w:sz w:val="18"/>
+                <w:szCs w:val="18"/>
+                <w14:ligatures w14:val="none"/>
+              </w:rPr>
+              <w:t xml:space="preserve"> </w:t>
+            </w:r>
+            <w:r>
+              <w:rPr>
+                <w:rFonts w:asciiTheme="minorEastAsia" w:hAnsiTheme="minorEastAsia" w:hint="eastAsia"/>
+                <w:color w:val="000000"/>
+                <w:kern w:val="0"/>
+                <w:sz w:val="18"/>
+                <w:szCs w:val="18"/>
+                <w14:ligatures w14:val="none"/>
+              </w:rPr>
+              <w:t>출력된다</w:t>
+            </w:r>
+            <w:r>
+              <w:rPr>
+                <w:rFonts w:asciiTheme="minorEastAsia" w:hAnsiTheme="minorEastAsia"/>
+                <w:color w:val="000000"/>
+                <w:kern w:val="0"/>
+                <w:sz w:val="18"/>
+                <w:szCs w:val="18"/>
+                <w14:ligatures w14:val="none"/>
+              </w:rPr>
+              <w:t>.</w:t>
+            </w:r>
+          </w:p>
+        </w:tc>
+        <w:tc>
+          <w:tcPr>
+            <w:tcW w:w="2170" w:type="dxa"/>
+          </w:tcPr>
+          <w:p>
+            <w:pPr>
+              <w:rPr>
+                <w:rFonts w:asciiTheme="minorEastAsia" w:hAnsiTheme="minorEastAsia" w:cs="Malgun Gothic Semilight"/>
+                <w:sz w:val="18"/>
+                <w:szCs w:val="21"/>
+              </w:rPr>
+            </w:pPr>
+            <w:r>
+              <w:rPr>
+                <w:rFonts w:asciiTheme="minorEastAsia" w:hAnsiTheme="minorEastAsia" w:hint="eastAsia"/>
+                <w:color w:val="000000"/>
+                <w:kern w:val="0"/>
+                <w:sz w:val="18"/>
+                <w:szCs w:val="18"/>
+                <w14:ligatures w14:val="none"/>
+              </w:rPr>
+              <w:t>대여소 상세정보 조회</w:t>
+            </w:r>
+          </w:p>
+        </w:tc>
+      </w:tr>
+      <w:tr>
+        <w:tc>
+          <w:tcPr>
+            <w:tcW w:w="709" w:type="dxa"/>
+            <w:vAlign w:val="center"/>
+          </w:tcPr>
+          <w:p>
+            <w:pPr>
+              <w:jc w:val="center"/>
+              <w:rPr>
+                <w:rFonts w:asciiTheme="minorEastAsia" w:hAnsiTheme="minorEastAsia" w:cs="Malgun Gothic Semilight"/>
+                <w:sz w:val="18"/>
+                <w:szCs w:val="21"/>
+              </w:rPr>
+            </w:pPr>
+            <w:r>
+              <w:rPr>
+                <w:rFonts w:asciiTheme="minorEastAsia" w:hAnsiTheme="minorEastAsia"/>
+                <w:kern w:val="0"/>
+                <w:sz w:val="18"/>
+                <w:szCs w:val="18"/>
+                <w14:ligatures w14:val="none"/>
+              </w:rPr>
+              <w:t>7-2</w:t>
+            </w:r>
+          </w:p>
+        </w:tc>
+        <w:tc>
+          <w:tcPr>
+            <w:tcW w:w="6237" w:type="dxa"/>
+          </w:tcPr>
+          <w:p>
+            <w:pPr>
+              <w:rPr>
+                <w:rFonts w:asciiTheme="minorEastAsia" w:hAnsiTheme="minorEastAsia" w:cs="Malgun Gothic Semilight"/>
+                <w:sz w:val="18"/>
+                <w:szCs w:val="21"/>
+              </w:rPr>
+            </w:pPr>
+            <w:r>
+              <w:rPr>
+                <w:rFonts w:asciiTheme="minorEastAsia" w:hAnsiTheme="minorEastAsia" w:hint="eastAsia"/>
+                <w:color w:val="000000"/>
+                <w:kern w:val="0"/>
+                <w:sz w:val="18"/>
+                <w:szCs w:val="18"/>
+                <w14:ligatures w14:val="none"/>
+              </w:rPr>
+              <w:t>회원은</w:t>
+            </w:r>
+            <w:r>
+              <w:rPr>
+                <w:rFonts w:asciiTheme="minorEastAsia" w:hAnsiTheme="minorEastAsia"/>
+                <w:color w:val="000000"/>
+                <w:kern w:val="0"/>
+                <w:sz w:val="18"/>
+                <w:szCs w:val="18"/>
+                <w14:ligatures w14:val="none"/>
+              </w:rPr>
+              <w:t xml:space="preserve"> </w:t>
+            </w:r>
+            <w:r>
+              <w:rPr>
+                <w:rFonts w:asciiTheme="minorEastAsia" w:hAnsiTheme="minorEastAsia" w:hint="eastAsia"/>
+                <w:color w:val="000000"/>
+                <w:kern w:val="0"/>
+                <w:sz w:val="18"/>
+                <w:szCs w:val="18"/>
+                <w14:ligatures w14:val="none"/>
+              </w:rPr>
+              <w:t>상세정보 화면에서</w:t>
+            </w:r>
+            <w:r>
+              <w:rPr>
+                <w:rFonts w:asciiTheme="minorEastAsia" w:hAnsiTheme="minorEastAsia"/>
+                <w:color w:val="000000"/>
+                <w:kern w:val="0"/>
+                <w:sz w:val="18"/>
+                <w:szCs w:val="18"/>
+                <w14:ligatures w14:val="none"/>
+              </w:rPr>
+              <w:t xml:space="preserve"> </w:t>
+            </w:r>
+            <w:r>
+              <w:rPr>
+                <w:rFonts w:asciiTheme="minorEastAsia" w:hAnsiTheme="minorEastAsia" w:hint="eastAsia"/>
+                <w:color w:val="000000"/>
+                <w:kern w:val="0"/>
+                <w:sz w:val="18"/>
+                <w:szCs w:val="18"/>
+                <w14:ligatures w14:val="none"/>
+              </w:rPr>
+              <w:t>현재</w:t>
+            </w:r>
+            <w:r>
+              <w:rPr>
+                <w:rFonts w:asciiTheme="minorEastAsia" w:hAnsiTheme="minorEastAsia"/>
+                <w:color w:val="000000"/>
+                <w:kern w:val="0"/>
+                <w:sz w:val="18"/>
+                <w:szCs w:val="18"/>
+                <w14:ligatures w14:val="none"/>
+              </w:rPr>
+              <w:t xml:space="preserve"> </w:t>
+            </w:r>
+            <w:r>
+              <w:rPr>
+                <w:rFonts w:asciiTheme="minorEastAsia" w:hAnsiTheme="minorEastAsia" w:hint="eastAsia"/>
+                <w:color w:val="000000"/>
+                <w:kern w:val="0"/>
+                <w:sz w:val="18"/>
+                <w:szCs w:val="18"/>
+                <w14:ligatures w14:val="none"/>
+              </w:rPr>
+              <w:t>자전거가</w:t>
+            </w:r>
+            <w:r>
+              <w:rPr>
+                <w:rFonts w:asciiTheme="minorEastAsia" w:hAnsiTheme="minorEastAsia"/>
+                <w:color w:val="000000"/>
+                <w:kern w:val="0"/>
+                <w:sz w:val="18"/>
+                <w:szCs w:val="18"/>
+                <w14:ligatures w14:val="none"/>
+              </w:rPr>
+              <w:t xml:space="preserve"> </w:t>
+            </w:r>
+            <w:r>
+              <w:rPr>
+                <w:rFonts w:asciiTheme="minorEastAsia" w:hAnsiTheme="minorEastAsia" w:hint="eastAsia"/>
+                <w:color w:val="000000"/>
+                <w:kern w:val="0"/>
+                <w:sz w:val="18"/>
+                <w:szCs w:val="18"/>
+                <w14:ligatures w14:val="none"/>
+              </w:rPr>
+              <w:t>남아</w:t>
+            </w:r>
+            <w:r>
+              <w:rPr>
+                <w:rFonts w:asciiTheme="minorEastAsia" w:hAnsiTheme="minorEastAsia"/>
+                <w:color w:val="000000"/>
+                <w:kern w:val="0"/>
+                <w:sz w:val="18"/>
+                <w:szCs w:val="18"/>
+                <w14:ligatures w14:val="none"/>
+              </w:rPr>
+              <w:t xml:space="preserve"> </w:t>
+            </w:r>
+            <w:r>
+              <w:rPr>
+                <w:rFonts w:asciiTheme="minorEastAsia" w:hAnsiTheme="minorEastAsia" w:hint="eastAsia"/>
+                <w:color w:val="000000"/>
+                <w:kern w:val="0"/>
+                <w:sz w:val="18"/>
+                <w:szCs w:val="18"/>
+                <w14:ligatures w14:val="none"/>
+              </w:rPr>
+              <w:t>있는</w:t>
+            </w:r>
+            <w:r>
+              <w:rPr>
+                <w:rFonts w:asciiTheme="minorEastAsia" w:hAnsiTheme="minorEastAsia"/>
+                <w:color w:val="000000"/>
+                <w:kern w:val="0"/>
+                <w:sz w:val="18"/>
+                <w:szCs w:val="18"/>
+                <w14:ligatures w14:val="none"/>
+              </w:rPr>
+              <w:t xml:space="preserve"> </w:t>
+            </w:r>
+            <w:r>
+              <w:rPr>
+                <w:rFonts w:asciiTheme="minorEastAsia" w:hAnsiTheme="minorEastAsia" w:hint="eastAsia"/>
+                <w:color w:val="000000"/>
+                <w:kern w:val="0"/>
+                <w:sz w:val="18"/>
+                <w:szCs w:val="18"/>
+                <w14:ligatures w14:val="none"/>
+              </w:rPr>
+              <w:t>경우</w:t>
+            </w:r>
+            <w:r>
+              <w:rPr>
+                <w:rFonts w:asciiTheme="minorEastAsia" w:hAnsiTheme="minorEastAsia"/>
+                <w:color w:val="000000"/>
+                <w:kern w:val="0"/>
+                <w:sz w:val="18"/>
+                <w:szCs w:val="18"/>
+                <w14:ligatures w14:val="none"/>
+              </w:rPr>
+              <w:t xml:space="preserve"> </w:t>
+            </w:r>
+            <w:r>
+              <w:rPr>
+                <w:rFonts w:asciiTheme="minorEastAsia" w:hAnsiTheme="minorEastAsia" w:hint="eastAsia"/>
+                <w:color w:val="000000"/>
+                <w:kern w:val="0"/>
+                <w:sz w:val="18"/>
+                <w:szCs w:val="18"/>
+                <w14:ligatures w14:val="none"/>
+              </w:rPr>
+              <w:t>즉시</w:t>
+            </w:r>
+            <w:r>
+              <w:rPr>
+                <w:rFonts w:asciiTheme="minorEastAsia" w:hAnsiTheme="minorEastAsia"/>
+                <w:color w:val="000000"/>
+                <w:kern w:val="0"/>
+                <w:sz w:val="18"/>
+                <w:szCs w:val="18"/>
+                <w14:ligatures w14:val="none"/>
+              </w:rPr>
+              <w:t xml:space="preserve"> </w:t>
+            </w:r>
+            <w:r>
+              <w:rPr>
+                <w:rFonts w:asciiTheme="minorEastAsia" w:hAnsiTheme="minorEastAsia" w:hint="eastAsia"/>
+                <w:color w:val="000000"/>
+                <w:kern w:val="0"/>
+                <w:sz w:val="18"/>
+                <w:szCs w:val="18"/>
+                <w14:ligatures w14:val="none"/>
+              </w:rPr>
+              <w:t>대여할</w:t>
+            </w:r>
+            <w:r>
+              <w:rPr>
+                <w:rFonts w:asciiTheme="minorEastAsia" w:hAnsiTheme="minorEastAsia"/>
+                <w:color w:val="000000"/>
+                <w:kern w:val="0"/>
+                <w:sz w:val="18"/>
+                <w:szCs w:val="18"/>
+                <w14:ligatures w14:val="none"/>
+              </w:rPr>
+              <w:t xml:space="preserve"> </w:t>
+            </w:r>
+            <w:r>
+              <w:rPr>
+                <w:rFonts w:asciiTheme="minorEastAsia" w:hAnsiTheme="minorEastAsia" w:hint="eastAsia"/>
+                <w:color w:val="000000"/>
+                <w:kern w:val="0"/>
+                <w:sz w:val="18"/>
+                <w:szCs w:val="18"/>
+                <w14:ligatures w14:val="none"/>
+              </w:rPr>
+              <w:t>수</w:t>
+            </w:r>
+            <w:r>
+              <w:rPr>
+                <w:rFonts w:asciiTheme="minorEastAsia" w:hAnsiTheme="minorEastAsia"/>
+                <w:color w:val="000000"/>
+                <w:kern w:val="0"/>
+                <w:sz w:val="18"/>
+                <w:szCs w:val="18"/>
+                <w14:ligatures w14:val="none"/>
+              </w:rPr>
+              <w:t xml:space="preserve"> </w:t>
+            </w:r>
+            <w:r>
+              <w:rPr>
+                <w:rFonts w:asciiTheme="minorEastAsia" w:hAnsiTheme="minorEastAsia" w:hint="eastAsia"/>
+                <w:color w:val="000000"/>
+                <w:kern w:val="0"/>
+                <w:sz w:val="18"/>
+                <w:szCs w:val="18"/>
+                <w14:ligatures w14:val="none"/>
+              </w:rPr>
+              <w:t>있다</w:t>
+            </w:r>
+            <w:r>
+              <w:rPr>
+                <w:rFonts w:asciiTheme="minorEastAsia" w:hAnsiTheme="minorEastAsia"/>
+                <w:color w:val="000000"/>
+                <w:kern w:val="0"/>
+                <w:sz w:val="18"/>
+                <w:szCs w:val="18"/>
+                <w14:ligatures w14:val="none"/>
+              </w:rPr>
+              <w:t xml:space="preserve">. </w:t>
+            </w:r>
+          </w:p>
+        </w:tc>
+        <w:tc>
+          <w:tcPr>
+            <w:tcW w:w="2170" w:type="dxa"/>
+          </w:tcPr>
+          <w:p>
+            <w:pPr>
+              <w:rPr>
+                <w:rFonts w:asciiTheme="minorEastAsia" w:hAnsiTheme="minorEastAsia" w:cs="Malgun Gothic Semilight"/>
+                <w:sz w:val="18"/>
+                <w:szCs w:val="21"/>
+              </w:rPr>
+            </w:pPr>
+            <w:r>
+              <w:rPr>
+                <w:rFonts w:asciiTheme="minorEastAsia" w:hAnsiTheme="minorEastAsia" w:hint="eastAsia"/>
+                <w:color w:val="000000"/>
+                <w:kern w:val="0"/>
+                <w:sz w:val="18"/>
+                <w:szCs w:val="18"/>
+                <w14:ligatures w14:val="none"/>
+              </w:rPr>
+              <w:t>자전거 즉시대여</w:t>
+            </w:r>
+          </w:p>
+        </w:tc>
+      </w:tr>
+      <w:tr>
+        <w:tc>
+          <w:tcPr>
+            <w:tcW w:w="709" w:type="dxa"/>
+            <w:tcBorders>
+              <w:bottom w:val="double" w:sz="4" w:space="0" w:color="auto"/>
+            </w:tcBorders>
+            <w:vAlign w:val="center"/>
+          </w:tcPr>
+          <w:p>
+            <w:pPr>
+              <w:jc w:val="center"/>
+              <w:rPr>
+                <w:rFonts w:asciiTheme="minorEastAsia" w:hAnsiTheme="minorEastAsia" w:cs="Malgun Gothic Semilight"/>
+                <w:sz w:val="18"/>
+                <w:szCs w:val="21"/>
+              </w:rPr>
+            </w:pPr>
+            <w:r>
+              <w:rPr>
+                <w:rFonts w:asciiTheme="minorEastAsia" w:hAnsiTheme="minorEastAsia"/>
+                <w:color w:val="000000"/>
+                <w:kern w:val="0"/>
+                <w:sz w:val="18"/>
+                <w:szCs w:val="18"/>
+                <w14:ligatures w14:val="none"/>
+              </w:rPr>
+              <w:t>7-3</w:t>
+            </w:r>
+          </w:p>
+        </w:tc>
+        <w:tc>
+          <w:tcPr>
+            <w:tcW w:w="6237" w:type="dxa"/>
+            <w:tcBorders>
+              <w:bottom w:val="double" w:sz="4" w:space="0" w:color="auto"/>
+            </w:tcBorders>
+          </w:tcPr>
+          <w:p>
+            <w:pPr>
+              <w:rPr>
+                <w:rFonts w:asciiTheme="minorEastAsia" w:hAnsiTheme="minorEastAsia" w:cs="Malgun Gothic Semilight"/>
+                <w:sz w:val="18"/>
+                <w:szCs w:val="21"/>
+              </w:rPr>
+            </w:pPr>
+            <w:r>
+              <w:rPr>
+                <w:rFonts w:asciiTheme="minorEastAsia" w:hAnsiTheme="minorEastAsia" w:hint="eastAsia"/>
+                <w:color w:val="000000"/>
+                <w:kern w:val="0"/>
+                <w:sz w:val="18"/>
+                <w:szCs w:val="18"/>
+                <w14:ligatures w14:val="none"/>
+              </w:rPr>
+              <w:t>회원은</w:t>
+            </w:r>
+            <w:r>
+              <w:rPr>
+                <w:rFonts w:asciiTheme="minorEastAsia" w:hAnsiTheme="minorEastAsia"/>
+                <w:color w:val="000000"/>
+                <w:kern w:val="0"/>
+                <w:sz w:val="18"/>
+                <w:szCs w:val="18"/>
+                <w14:ligatures w14:val="none"/>
+              </w:rPr>
+              <w:t xml:space="preserve"> </w:t>
+            </w:r>
+            <w:r>
+              <w:rPr>
+                <w:rFonts w:asciiTheme="minorEastAsia" w:hAnsiTheme="minorEastAsia" w:hint="eastAsia"/>
+                <w:color w:val="000000"/>
+                <w:kern w:val="0"/>
+                <w:sz w:val="18"/>
+                <w:szCs w:val="18"/>
+                <w14:ligatures w14:val="none"/>
+              </w:rPr>
+              <w:t>상세정보 화면에서 남아있는 자전거가</w:t>
+            </w:r>
+            <w:r>
+              <w:rPr>
+                <w:rFonts w:asciiTheme="minorEastAsia" w:hAnsiTheme="minorEastAsia"/>
+                <w:color w:val="000000"/>
+                <w:kern w:val="0"/>
+                <w:sz w:val="18"/>
+                <w:szCs w:val="18"/>
+                <w14:ligatures w14:val="none"/>
+              </w:rPr>
+              <w:t xml:space="preserve"> </w:t>
+            </w:r>
+            <w:r>
+              <w:rPr>
+                <w:rFonts w:asciiTheme="minorEastAsia" w:hAnsiTheme="minorEastAsia" w:hint="eastAsia"/>
+                <w:color w:val="000000"/>
+                <w:kern w:val="0"/>
+                <w:sz w:val="18"/>
+                <w:szCs w:val="18"/>
+                <w14:ligatures w14:val="none"/>
+              </w:rPr>
+              <w:t>없는</w:t>
+            </w:r>
+            <w:r>
+              <w:rPr>
+                <w:rFonts w:asciiTheme="minorEastAsia" w:hAnsiTheme="minorEastAsia"/>
+                <w:color w:val="000000"/>
+                <w:kern w:val="0"/>
+                <w:sz w:val="18"/>
+                <w:szCs w:val="18"/>
+                <w14:ligatures w14:val="none"/>
+              </w:rPr>
+              <w:t xml:space="preserve"> </w:t>
+            </w:r>
+            <w:r>
+              <w:rPr>
+                <w:rFonts w:asciiTheme="minorEastAsia" w:hAnsiTheme="minorEastAsia" w:hint="eastAsia"/>
+                <w:color w:val="000000"/>
+                <w:kern w:val="0"/>
+                <w:sz w:val="18"/>
+                <w:szCs w:val="18"/>
+                <w14:ligatures w14:val="none"/>
+              </w:rPr>
+              <w:t>경우</w:t>
+            </w:r>
+            <w:r>
+              <w:rPr>
+                <w:rFonts w:asciiTheme="minorEastAsia" w:hAnsiTheme="minorEastAsia"/>
+                <w:color w:val="000000"/>
+                <w:kern w:val="0"/>
+                <w:sz w:val="18"/>
+                <w:szCs w:val="18"/>
+                <w14:ligatures w14:val="none"/>
+              </w:rPr>
+              <w:t xml:space="preserve"> </w:t>
+            </w:r>
+            <w:r>
+              <w:rPr>
+                <w:rFonts w:asciiTheme="minorEastAsia" w:hAnsiTheme="minorEastAsia" w:hint="eastAsia"/>
+                <w:color w:val="000000"/>
+                <w:kern w:val="0"/>
+                <w:sz w:val="18"/>
+                <w:szCs w:val="18"/>
+                <w14:ligatures w14:val="none"/>
+              </w:rPr>
+              <w:t>예약대기를</w:t>
+            </w:r>
+            <w:r>
+              <w:rPr>
+                <w:rFonts w:asciiTheme="minorEastAsia" w:hAnsiTheme="minorEastAsia"/>
+                <w:color w:val="000000"/>
+                <w:kern w:val="0"/>
+                <w:sz w:val="18"/>
+                <w:szCs w:val="18"/>
+                <w14:ligatures w14:val="none"/>
+              </w:rPr>
+              <w:t xml:space="preserve"> </w:t>
+            </w:r>
+            <w:r>
+              <w:rPr>
+                <w:rFonts w:asciiTheme="minorEastAsia" w:hAnsiTheme="minorEastAsia" w:hint="eastAsia"/>
+                <w:color w:val="000000"/>
+                <w:kern w:val="0"/>
+                <w:sz w:val="18"/>
+                <w:szCs w:val="18"/>
+                <w14:ligatures w14:val="none"/>
+              </w:rPr>
+              <w:t>신청할</w:t>
+            </w:r>
+            <w:r>
+              <w:rPr>
+                <w:rFonts w:asciiTheme="minorEastAsia" w:hAnsiTheme="minorEastAsia"/>
+                <w:color w:val="000000"/>
+                <w:kern w:val="0"/>
+                <w:sz w:val="18"/>
+                <w:szCs w:val="18"/>
+                <w14:ligatures w14:val="none"/>
+              </w:rPr>
+              <w:t xml:space="preserve"> </w:t>
+            </w:r>
+            <w:r>
+              <w:rPr>
+                <w:rFonts w:asciiTheme="minorEastAsia" w:hAnsiTheme="minorEastAsia" w:hint="eastAsia"/>
+                <w:color w:val="000000"/>
+                <w:kern w:val="0"/>
+                <w:sz w:val="18"/>
+                <w:szCs w:val="18"/>
+                <w14:ligatures w14:val="none"/>
+              </w:rPr>
+              <w:t>수</w:t>
+            </w:r>
+            <w:r>
+              <w:rPr>
+                <w:rFonts w:asciiTheme="minorEastAsia" w:hAnsiTheme="minorEastAsia"/>
+                <w:color w:val="000000"/>
+                <w:kern w:val="0"/>
+                <w:sz w:val="18"/>
+                <w:szCs w:val="18"/>
+                <w14:ligatures w14:val="none"/>
+              </w:rPr>
+              <w:t xml:space="preserve"> </w:t>
+            </w:r>
+            <w:r>
+              <w:rPr>
+                <w:rFonts w:asciiTheme="minorEastAsia" w:hAnsiTheme="minorEastAsia" w:hint="eastAsia"/>
+                <w:color w:val="000000"/>
+                <w:kern w:val="0"/>
+                <w:sz w:val="18"/>
+                <w:szCs w:val="18"/>
+                <w14:ligatures w14:val="none"/>
+              </w:rPr>
+              <w:t>있다</w:t>
+            </w:r>
+            <w:r>
+              <w:rPr>
+                <w:rFonts w:asciiTheme="minorEastAsia" w:hAnsiTheme="minorEastAsia"/>
+                <w:color w:val="000000"/>
+                <w:kern w:val="0"/>
+                <w:sz w:val="18"/>
+                <w:szCs w:val="18"/>
+                <w14:ligatures w14:val="none"/>
+              </w:rPr>
+              <w:t>.</w:t>
+            </w:r>
+          </w:p>
+        </w:tc>
+        <w:tc>
+          <w:tcPr>
+            <w:tcW w:w="2170" w:type="dxa"/>
+            <w:tcBorders>
+              <w:bottom w:val="double" w:sz="4" w:space="0" w:color="auto"/>
+            </w:tcBorders>
+          </w:tcPr>
+          <w:p>
+            <w:pPr>
+              <w:rPr>
+                <w:rFonts w:asciiTheme="minorEastAsia" w:hAnsiTheme="minorEastAsia" w:cs="Malgun Gothic Semilight"/>
+                <w:sz w:val="18"/>
+                <w:szCs w:val="21"/>
+              </w:rPr>
+            </w:pPr>
+            <w:r>
+              <w:rPr>
+                <w:rFonts w:asciiTheme="minorEastAsia" w:hAnsiTheme="minorEastAsia" w:hint="eastAsia"/>
+                <w:color w:val="000000"/>
+                <w:kern w:val="0"/>
+                <w:sz w:val="18"/>
+                <w:szCs w:val="18"/>
+                <w14:ligatures w14:val="none"/>
+              </w:rPr>
+              <w:t>자전거 예약대기</w:t>
+            </w:r>
+          </w:p>
+        </w:tc>
+      </w:tr>
+      <w:tr>
+        <w:tc>
+          <w:tcPr>
+            <w:tcW w:w="709" w:type="dxa"/>
+            <w:tcBorders>
+              <w:top w:val="double" w:sz="4" w:space="0" w:color="auto"/>
+            </w:tcBorders>
+            <w:vAlign w:val="center"/>
+          </w:tcPr>
+          <w:p>
+            <w:pPr>
+              <w:jc w:val="center"/>
+              <w:rPr>
+                <w:rFonts w:asciiTheme="minorEastAsia" w:hAnsiTheme="minorEastAsia" w:cs="Malgun Gothic Semilight"/>
+                <w:sz w:val="18"/>
+                <w:szCs w:val="21"/>
+              </w:rPr>
+            </w:pPr>
+            <w:r>
+              <w:rPr>
+                <w:rFonts w:asciiTheme="minorEastAsia" w:hAnsiTheme="minorEastAsia" w:cs="Malgun Gothic Semilight" w:hint="eastAsia"/>
+                <w:sz w:val="18"/>
+                <w:szCs w:val="21"/>
+              </w:rPr>
+              <w:lastRenderedPageBreak/>
+              <w:t>8</w:t>
+            </w:r>
+          </w:p>
+        </w:tc>
+        <w:tc>
+          <w:tcPr>
+            <w:tcW w:w="6237" w:type="dxa"/>
+            <w:tcBorders>
+              <w:top w:val="double" w:sz="4" w:space="0" w:color="auto"/>
+            </w:tcBorders>
+            <w:vAlign w:val="center"/>
+          </w:tcPr>
+          <w:p>
+            <w:pPr>
+              <w:rPr>
+                <w:rFonts w:asciiTheme="minorEastAsia" w:hAnsiTheme="minorEastAsia" w:cs="Malgun Gothic Semilight"/>
+                <w:sz w:val="18"/>
+                <w:szCs w:val="21"/>
+              </w:rPr>
+            </w:pPr>
+          </w:p>
+        </w:tc>
+        <w:tc>
+          <w:tcPr>
+            <w:tcW w:w="2170" w:type="dxa"/>
+            <w:tcBorders>
+              <w:top w:val="double" w:sz="4" w:space="0" w:color="auto"/>
+            </w:tcBorders>
+            <w:vAlign w:val="center"/>
+          </w:tcPr>
+          <w:p>
+            <w:pPr>
+              <w:rPr>
+                <w:rFonts w:asciiTheme="minorEastAsia" w:hAnsiTheme="minorEastAsia" w:cs="Malgun Gothic Semilight"/>
+                <w:sz w:val="18"/>
+                <w:szCs w:val="21"/>
+              </w:rPr>
+            </w:pPr>
+          </w:p>
+        </w:tc>
+      </w:tr>
+      <w:tr>
+        <w:tc>
+          <w:tcPr>
+            <w:tcW w:w="709" w:type="dxa"/>
+          </w:tcPr>
+          <w:p>
+            <w:pPr>
+              <w:jc w:val="center"/>
+              <w:rPr>
+                <w:rFonts w:asciiTheme="minorEastAsia" w:hAnsiTheme="minorEastAsia" w:cs="Malgun Gothic Semilight"/>
+                <w:sz w:val="18"/>
+                <w:szCs w:val="21"/>
+              </w:rPr>
+            </w:pPr>
+            <w:r>
+              <w:rPr>
+                <w:rFonts w:asciiTheme="minorEastAsia" w:hAnsiTheme="minorEastAsia" w:cs="Malgun Gothic Semilight" w:hint="eastAsia"/>
+                <w:sz w:val="18"/>
+                <w:szCs w:val="21"/>
+              </w:rPr>
+              <w:t>9</w:t>
+            </w:r>
+          </w:p>
+        </w:tc>
+        <w:tc>
+          <w:tcPr>
+            <w:tcW w:w="6237" w:type="dxa"/>
+          </w:tcPr>
+          <w:p>
+            <w:pPr>
+              <w:rPr>
+                <w:rFonts w:asciiTheme="minorEastAsia" w:hAnsiTheme="minorEastAsia" w:cs="Malgun Gothic Semilight"/>
+                <w:sz w:val="18"/>
+                <w:szCs w:val="21"/>
+              </w:rPr>
+            </w:pPr>
+          </w:p>
+        </w:tc>
+        <w:tc>
+          <w:tcPr>
+            <w:tcW w:w="2170" w:type="dxa"/>
+          </w:tcPr>
+          <w:p>
+            <w:pPr>
+              <w:rPr>
+                <w:rFonts w:asciiTheme="minorEastAsia" w:hAnsiTheme="minorEastAsia" w:cs="Malgun Gothic Semilight"/>
+                <w:sz w:val="18"/>
+                <w:szCs w:val="21"/>
+              </w:rPr>
+            </w:pPr>
+          </w:p>
+        </w:tc>
+      </w:tr>
+      <w:tr>
+        <w:tc>
+          <w:tcPr>
+            <w:tcW w:w="709" w:type="dxa"/>
+            <w:tcBorders>
+              <w:bottom w:val="double" w:sz="4" w:space="0" w:color="auto"/>
+            </w:tcBorders>
+          </w:tcPr>
+          <w:p>
+            <w:pPr>
+              <w:jc w:val="center"/>
+              <w:rPr>
+                <w:rFonts w:asciiTheme="minorEastAsia" w:hAnsiTheme="minorEastAsia" w:cs="Malgun Gothic Semilight"/>
+                <w:sz w:val="18"/>
+                <w:szCs w:val="21"/>
+              </w:rPr>
+            </w:pPr>
+            <w:r>
+              <w:rPr>
+                <w:rFonts w:asciiTheme="minorEastAsia" w:hAnsiTheme="minorEastAsia" w:cs="Malgun Gothic Semilight" w:hint="eastAsia"/>
+                <w:sz w:val="18"/>
+                <w:szCs w:val="21"/>
+              </w:rPr>
+              <w:t>10</w:t>
+            </w:r>
+          </w:p>
+        </w:tc>
+        <w:tc>
+          <w:tcPr>
+            <w:tcW w:w="6237" w:type="dxa"/>
+            <w:tcBorders>
+              <w:bottom w:val="double" w:sz="4" w:space="0" w:color="auto"/>
+            </w:tcBorders>
+          </w:tcPr>
+          <w:p>
+            <w:pPr>
+              <w:rPr>
+                <w:rFonts w:asciiTheme="minorEastAsia" w:hAnsiTheme="minorEastAsia" w:cs="Malgun Gothic Semilight"/>
+                <w:sz w:val="18"/>
+                <w:szCs w:val="21"/>
+              </w:rPr>
+            </w:pPr>
+          </w:p>
+        </w:tc>
+        <w:tc>
+          <w:tcPr>
+            <w:tcW w:w="2170" w:type="dxa"/>
+            <w:tcBorders>
+              <w:bottom w:val="double" w:sz="4" w:space="0" w:color="auto"/>
+            </w:tcBorders>
+          </w:tcPr>
+          <w:p>
+            <w:pPr>
+              <w:rPr>
+                <w:rFonts w:asciiTheme="minorEastAsia" w:hAnsiTheme="minorEastAsia" w:cs="Malgun Gothic Semilight"/>
+                <w:sz w:val="18"/>
+                <w:szCs w:val="21"/>
+              </w:rPr>
+            </w:pPr>
+          </w:p>
+        </w:tc>
+      </w:tr>
+      <w:tr>
+        <w:tc>
+          <w:tcPr>
+            <w:tcW w:w="709" w:type="dxa"/>
+            <w:tcBorders>
+              <w:top w:val="double" w:sz="4" w:space="0" w:color="auto"/>
+            </w:tcBorders>
+          </w:tcPr>
+          <w:p>
+            <w:pPr>
+              <w:jc w:val="center"/>
+              <w:rPr>
+                <w:rFonts w:asciiTheme="minorEastAsia" w:hAnsiTheme="minorEastAsia" w:cs="Malgun Gothic Semilight"/>
+                <w:sz w:val="18"/>
+                <w:szCs w:val="21"/>
+              </w:rPr>
+            </w:pPr>
+            <w:r>
+              <w:rPr>
+                <w:rFonts w:asciiTheme="minorEastAsia" w:hAnsiTheme="minorEastAsia" w:cs="Malgun Gothic Semilight" w:hint="eastAsia"/>
+                <w:sz w:val="18"/>
+                <w:szCs w:val="21"/>
+              </w:rPr>
+              <w:t>11</w:t>
+            </w:r>
+          </w:p>
+        </w:tc>
+        <w:tc>
+          <w:tcPr>
+            <w:tcW w:w="6237" w:type="dxa"/>
+            <w:tcBorders>
+              <w:top w:val="double" w:sz="4" w:space="0" w:color="auto"/>
+            </w:tcBorders>
+          </w:tcPr>
+          <w:p>
+            <w:pPr>
+              <w:rPr>
+                <w:rFonts w:asciiTheme="minorEastAsia" w:hAnsiTheme="minorEastAsia" w:cs="Malgun Gothic Semilight"/>
+                <w:sz w:val="18"/>
+                <w:szCs w:val="21"/>
+              </w:rPr>
+            </w:pPr>
+          </w:p>
+        </w:tc>
+        <w:tc>
+          <w:tcPr>
+            <w:tcW w:w="2170" w:type="dxa"/>
+            <w:tcBorders>
+              <w:top w:val="double" w:sz="4" w:space="0" w:color="auto"/>
+            </w:tcBorders>
+          </w:tcPr>
+          <w:p>
+            <w:pPr>
+              <w:rPr>
+                <w:rFonts w:asciiTheme="minorEastAsia" w:hAnsiTheme="minorEastAsia" w:cs="Malgun Gothic Semilight"/>
+                <w:sz w:val="18"/>
+                <w:szCs w:val="21"/>
+              </w:rPr>
+            </w:pPr>
+          </w:p>
+        </w:tc>
+      </w:tr>
+      <w:tr>
+        <w:tc>
+          <w:tcPr>
+            <w:tcW w:w="709" w:type="dxa"/>
+          </w:tcPr>
+          <w:p>
+            <w:pPr>
+              <w:jc w:val="center"/>
+              <w:rPr>
+                <w:rFonts w:asciiTheme="minorEastAsia" w:hAnsiTheme="minorEastAsia" w:cs="Malgun Gothic Semilight"/>
+                <w:sz w:val="18"/>
+                <w:szCs w:val="21"/>
+              </w:rPr>
+            </w:pPr>
+            <w:r>
+              <w:rPr>
+                <w:rFonts w:asciiTheme="minorEastAsia" w:hAnsiTheme="minorEastAsia" w:cs="Malgun Gothic Semilight" w:hint="eastAsia"/>
+                <w:sz w:val="18"/>
+                <w:szCs w:val="21"/>
+              </w:rPr>
+              <w:t>12</w:t>
+            </w:r>
+          </w:p>
+        </w:tc>
+        <w:tc>
+          <w:tcPr>
+            <w:tcW w:w="6237" w:type="dxa"/>
+          </w:tcPr>
+          <w:p>
+            <w:pPr>
+              <w:rPr>
+                <w:rFonts w:asciiTheme="minorEastAsia" w:hAnsiTheme="minorEastAsia" w:cs="Malgun Gothic Semilight"/>
+                <w:sz w:val="18"/>
+                <w:szCs w:val="21"/>
+              </w:rPr>
+            </w:pPr>
+          </w:p>
+        </w:tc>
+        <w:tc>
+          <w:tcPr>
+            <w:tcW w:w="2170" w:type="dxa"/>
+          </w:tcPr>
+          <w:p>
+            <w:pPr>
+              <w:rPr>
+                <w:rFonts w:asciiTheme="minorEastAsia" w:hAnsiTheme="minorEastAsia" w:cs="Malgun Gothic Semilight"/>
+                <w:sz w:val="18"/>
+                <w:szCs w:val="21"/>
+              </w:rPr>
+            </w:pPr>
+          </w:p>
+        </w:tc>
+      </w:tr>
+      <w:tr>
+        <w:tc>
+          <w:tcPr>
+            <w:tcW w:w="709" w:type="dxa"/>
+          </w:tcPr>
+          <w:p>
+            <w:pPr>
+              <w:jc w:val="center"/>
+              <w:rPr>
+                <w:rFonts w:asciiTheme="minorEastAsia" w:hAnsiTheme="minorEastAsia" w:cs="Malgun Gothic Semilight"/>
+                <w:sz w:val="18"/>
+                <w:szCs w:val="21"/>
+              </w:rPr>
+            </w:pPr>
+            <w:r>
+              <w:rPr>
+                <w:rFonts w:asciiTheme="minorEastAsia" w:hAnsiTheme="minorEastAsia" w:cs="Malgun Gothic Semilight" w:hint="eastAsia"/>
+                <w:sz w:val="18"/>
+                <w:szCs w:val="21"/>
+              </w:rPr>
+              <w:t>13</w:t>
+            </w:r>
+          </w:p>
+        </w:tc>
+        <w:tc>
+          <w:tcPr>
+            <w:tcW w:w="6237" w:type="dxa"/>
+          </w:tcPr>
+          <w:p>
+            <w:pPr>
+              <w:rPr>
+                <w:rFonts w:asciiTheme="minorEastAsia" w:hAnsiTheme="minorEastAsia" w:cs="Malgun Gothic Semilight"/>
+                <w:sz w:val="18"/>
+                <w:szCs w:val="21"/>
+              </w:rPr>
+            </w:pPr>
+          </w:p>
+        </w:tc>
+        <w:tc>
+          <w:tcPr>
+            <w:tcW w:w="2170" w:type="dxa"/>
+          </w:tcPr>
+          <w:p>
+            <w:pPr>
+              <w:rPr>
+                <w:rFonts w:asciiTheme="minorEastAsia" w:hAnsiTheme="minorEastAsia" w:cs="Malgun Gothic Semilight"/>
+                <w:sz w:val="18"/>
+                <w:szCs w:val="21"/>
+              </w:rPr>
+            </w:pPr>
+          </w:p>
+        </w:tc>
+      </w:tr>
+    </w:tbl>
+    <w:p>
+      <w:pPr>
+        <w:rPr>
+          <w:rFonts w:asciiTheme="minorEastAsia" w:hAnsiTheme="minorEastAsia" w:cs="Malgun Gothic Semilight"/>
+          <w:color w:val="0000FF"/>
+          <w:sz w:val="18"/>
+          <w:szCs w:val="21"/>
+        </w:rPr>
+      </w:pPr>
+      <w:r>
+        <w:rPr>
+          <w:rFonts w:asciiTheme="minorEastAsia" w:hAnsiTheme="minorEastAsia" w:cs="Malgun Gothic Semilight" w:hint="eastAsia"/>
+          <w:color w:val="0000FF"/>
+          <w:sz w:val="18"/>
+          <w:szCs w:val="21"/>
+        </w:rPr>
+        <w:t>번호는 통합 후 재작성 합니다.</w:t>
+      </w:r>
     </w:p>
     <w:p>
       <w:pPr>
@@ -618,7 +4067,7 @@
         <w:spacing w:after="0"/>
         <w:jc w:val="left"/>
         <w:rPr>
-          <w:rFonts w:asciiTheme="minorEastAsia" w:hAnsiTheme="minorEastAsia" w:cs="Malgun Gothic Semilight" w:hint="eastAsia"/>
+          <w:rFonts w:asciiTheme="minorEastAsia" w:hAnsiTheme="minorEastAsia" w:cs="Malgun Gothic Semilight"/>
           <w:sz w:val="18"/>
           <w:szCs w:val="21"/>
         </w:rPr>

</xml_diff>